<commit_message>
Modified external process color is green.
</commit_message>
<xml_diff>
--- a/cmu/SurePark/SurePark_ADD_TEAM3_jaeheon2.docx
+++ b/cmu/SurePark/SurePark_ADD_TEAM3_jaeheon2.docx
@@ -91,7 +91,7 @@
           </mc:Choice>
           <mc:Fallback>
             <w:pict>
-              <v:line w14:anchorId="3653F2E7" id="직선 연결선 3" o:spid="_x0000_s1026" style="position:absolute;left:0;text-align:left;flip:x;z-index:251659264;visibility:visible;mso-wrap-style:square;mso-width-percent:0;mso-height-percent:0;mso-wrap-distance-left:9pt;mso-wrap-distance-top:0;mso-wrap-distance-right:9pt;mso-wrap-distance-bottom:0;mso-position-horizontal:absolute;mso-position-horizontal-relative:margin;mso-position-vertical:absolute;mso-position-vertical-relative:text;mso-width-percent:0;mso-height-percent:0;mso-width-relative:page;mso-height-relative:page" from="8.65pt,29.4pt" to="517.05pt,29.4pt" o:gfxdata="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" strokecolor="#d60057" strokeweight="10pt">
+              <v:line w14:anchorId="45C0DFFA" id="직선 연결선 3" o:spid="_x0000_s1026" style="position:absolute;left:0;text-align:left;flip:x;z-index:251659264;visibility:visible;mso-wrap-style:square;mso-width-percent:0;mso-height-percent:0;mso-wrap-distance-left:9pt;mso-wrap-distance-top:0;mso-wrap-distance-right:9pt;mso-wrap-distance-bottom:0;mso-position-horizontal:absolute;mso-position-horizontal-relative:margin;mso-position-vertical:absolute;mso-position-vertical-relative:text;mso-width-percent:0;mso-height-percent:0;mso-width-relative:page;mso-height-relative:page" from="8.65pt,29.4pt" to="517.05pt,29.4pt" o:gfxdata="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" strokecolor="#d60057" strokeweight="10pt">
                 <w10:wrap anchorx="margin"/>
               </v:line>
             </w:pict>
@@ -217,7 +217,7 @@
           </mc:Choice>
           <mc:Fallback>
             <w:pict>
-              <v:line w14:anchorId="69F1791A" id="직선 연결선 7" o:spid="_x0000_s1026" style="position:absolute;left:0;text-align:left;flip:x y;z-index:251660288;visibility:visible;mso-wrap-style:square;mso-width-percent:0;mso-height-percent:0;mso-wrap-distance-left:9pt;mso-wrap-distance-top:0;mso-wrap-distance-right:9pt;mso-wrap-distance-bottom:0;mso-position-horizontal:absolute;mso-position-horizontal-relative:margin;mso-position-vertical:absolute;mso-position-vertical-relative:text;mso-width-percent:0;mso-height-percent:0;mso-width-relative:page;mso-height-relative:page" from="8.65pt,3.35pt" to="517.05pt,3.35pt" o:gfxdata="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" strokecolor="silver" strokeweight="10pt">
+              <v:line w14:anchorId="64D4839D" id="직선 연결선 7" o:spid="_x0000_s1026" style="position:absolute;left:0;text-align:left;flip:x y;z-index:251660288;visibility:visible;mso-wrap-style:square;mso-width-percent:0;mso-height-percent:0;mso-wrap-distance-left:9pt;mso-wrap-distance-top:0;mso-wrap-distance-right:9pt;mso-wrap-distance-bottom:0;mso-position-horizontal:absolute;mso-position-horizontal-relative:margin;mso-position-vertical:absolute;mso-position-vertical-relative:text;mso-width-percent:0;mso-height-percent:0;mso-width-relative:page;mso-height-relative:page" from="8.65pt,3.35pt" to="517.05pt,3.35pt" o:gfxdata="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" strokecolor="silver" strokeweight="10pt">
                 <w10:wrap anchorx="margin"/>
               </v:line>
             </w:pict>
@@ -971,12 +971,37 @@
                 <w:color w:val="000000" w:themeColor="text1"/>
               </w:rPr>
             </w:pPr>
+            <w:proofErr w:type="spellStart"/>
             <w:r>
               <w:rPr>
                 <w:rFonts w:ascii="Arial" w:hAnsi="Arial" w:cs="Arial"/>
                 <w:color w:val="000000" w:themeColor="text1"/>
               </w:rPr>
-              <w:t>Namjin Lee, Jack Oh, Charles Park, Joan Kim, Jaeheon Kim</w:t>
+              <w:t>Namjin</w:t>
+            </w:r>
+            <w:proofErr w:type="spellEnd"/>
+            <w:r>
+              <w:rPr>
+                <w:rFonts w:ascii="Arial" w:hAnsi="Arial" w:cs="Arial"/>
+                <w:color w:val="000000" w:themeColor="text1"/>
+              </w:rPr>
+              <w:t xml:space="preserve"> Lee, Jack Oh, Charles Park, Joan Kim, </w:t>
+            </w:r>
+            <w:proofErr w:type="spellStart"/>
+            <w:r>
+              <w:rPr>
+                <w:rFonts w:ascii="Arial" w:hAnsi="Arial" w:cs="Arial"/>
+                <w:color w:val="000000" w:themeColor="text1"/>
+              </w:rPr>
+              <w:t>Jaeheon</w:t>
+            </w:r>
+            <w:proofErr w:type="spellEnd"/>
+            <w:r>
+              <w:rPr>
+                <w:rFonts w:ascii="Arial" w:hAnsi="Arial" w:cs="Arial"/>
+                <w:color w:val="000000" w:themeColor="text1"/>
+              </w:rPr>
+              <w:t xml:space="preserve"> Kim</w:t>
             </w:r>
           </w:p>
         </w:tc>
@@ -6231,6 +6256,7 @@
           <w:szCs w:val="24"/>
         </w:rPr>
       </w:pPr>
+      <w:proofErr w:type="gramStart"/>
       <w:r>
         <w:rPr>
           <w:rFonts w:ascii="Arial" w:eastAsia="맑은 고딕" w:hAnsi="Arial" w:cs="Arial"/>
@@ -6241,6 +6267,7 @@
         </w:rPr>
         <w:t>drivers</w:t>
       </w:r>
+      <w:proofErr w:type="gramEnd"/>
       <w:r>
         <w:rPr>
           <w:rFonts w:ascii="Arial" w:eastAsia="맑은 고딕" w:hAnsi="Arial" w:cs="Arial"/>
@@ -6481,27 +6508,14 @@
       <w:r>
         <w:t xml:space="preserve">Figure </w:t>
       </w:r>
-      <w:r>
-        <w:fldChar w:fldCharType="begin"/>
-      </w:r>
-      <w:r>
-        <w:instrText xml:space="preserve"> SEQ Figure \* ARABIC </w:instrText>
-      </w:r>
-      <w:r>
-        <w:fldChar w:fldCharType="separate"/>
-      </w:r>
-      <w:r>
-        <w:rPr>
-          <w:noProof/>
-        </w:rPr>
-        <w:t>1</w:t>
-      </w:r>
-      <w:r>
-        <w:rPr>
-          <w:noProof/>
-        </w:rPr>
-        <w:fldChar w:fldCharType="end"/>
-      </w:r>
+      <w:fldSimple w:instr=" SEQ Figure \* ARABIC ">
+        <w:r>
+          <w:rPr>
+            <w:noProof/>
+          </w:rPr>
+          <w:t>1</w:t>
+        </w:r>
+      </w:fldSimple>
       <w:r>
         <w:t xml:space="preserve"> System Context</w:t>
       </w:r>
@@ -6669,27 +6683,14 @@
       <w:r>
         <w:t xml:space="preserve">Figure </w:t>
       </w:r>
-      <w:r>
-        <w:fldChar w:fldCharType="begin"/>
-      </w:r>
-      <w:r>
-        <w:instrText xml:space="preserve"> SEQ Figure \* ARABIC </w:instrText>
-      </w:r>
-      <w:r>
-        <w:fldChar w:fldCharType="separate"/>
-      </w:r>
-      <w:r>
-        <w:rPr>
-          <w:noProof/>
-        </w:rPr>
-        <w:t>2</w:t>
-      </w:r>
-      <w:r>
-        <w:rPr>
-          <w:noProof/>
-        </w:rPr>
-        <w:fldChar w:fldCharType="end"/>
-      </w:r>
+      <w:fldSimple w:instr=" SEQ Figure \* ARABIC ">
+        <w:r>
+          <w:rPr>
+            <w:noProof/>
+          </w:rPr>
+          <w:t>2</w:t>
+        </w:r>
+      </w:fldSimple>
       <w:r>
         <w:t xml:space="preserve"> Physical view of 1</w:t>
       </w:r>
@@ -6830,27 +6831,14 @@
       <w:r>
         <w:t xml:space="preserve">Figure </w:t>
       </w:r>
-      <w:r>
-        <w:fldChar w:fldCharType="begin"/>
-      </w:r>
-      <w:r>
-        <w:instrText xml:space="preserve"> SEQ Figure \* ARABIC </w:instrText>
-      </w:r>
-      <w:r>
-        <w:fldChar w:fldCharType="separate"/>
-      </w:r>
-      <w:r>
-        <w:rPr>
-          <w:noProof/>
-        </w:rPr>
-        <w:t>3</w:t>
-      </w:r>
-      <w:r>
-        <w:rPr>
-          <w:noProof/>
-        </w:rPr>
-        <w:fldChar w:fldCharType="end"/>
-      </w:r>
+      <w:fldSimple w:instr=" SEQ Figure \* ARABIC ">
+        <w:r>
+          <w:rPr>
+            <w:noProof/>
+          </w:rPr>
+          <w:t>3</w:t>
+        </w:r>
+      </w:fldSimple>
       <w:r>
         <w:t xml:space="preserve"> Dynamic view of 1</w:t>
       </w:r>
@@ -6984,27 +6972,14 @@
       <w:r>
         <w:t xml:space="preserve">Figure </w:t>
       </w:r>
-      <w:r>
-        <w:fldChar w:fldCharType="begin"/>
-      </w:r>
-      <w:r>
-        <w:instrText xml:space="preserve"> SEQ Figure \* ARABIC </w:instrText>
-      </w:r>
-      <w:r>
-        <w:fldChar w:fldCharType="separate"/>
-      </w:r>
-      <w:r>
-        <w:rPr>
-          <w:noProof/>
-        </w:rPr>
-        <w:t>4</w:t>
-      </w:r>
-      <w:r>
-        <w:rPr>
-          <w:noProof/>
-        </w:rPr>
-        <w:fldChar w:fldCharType="end"/>
-      </w:r>
+      <w:fldSimple w:instr=" SEQ Figure \* ARABIC ">
+        <w:r>
+          <w:rPr>
+            <w:noProof/>
+          </w:rPr>
+          <w:t>4</w:t>
+        </w:r>
+      </w:fldSimple>
       <w:r>
         <w:t xml:space="preserve"> Static view of 1</w:t>
       </w:r>
@@ -7324,7 +7299,25 @@
                 <w:kern w:val="0"/>
                 <w:szCs w:val="20"/>
               </w:rPr>
-              <w:t>Provides users with the functions of sign-up, log in, reservation, monitoring facilities and/or showing parking statistics based on data retrieved from SurePark DB.</w:t>
+              <w:t xml:space="preserve">Provides users with the functions of sign-up, log in, reservation, monitoring facilities and/or showing parking statistics based on data retrieved from </w:t>
+            </w:r>
+            <w:proofErr w:type="spellStart"/>
+            <w:r>
+              <w:rPr>
+                <w:rFonts w:ascii="Arial" w:eastAsia="맑은 고딕" w:hAnsi="Arial" w:cs="Arial"/>
+                <w:kern w:val="0"/>
+                <w:szCs w:val="20"/>
+              </w:rPr>
+              <w:t>SurePark</w:t>
+            </w:r>
+            <w:proofErr w:type="spellEnd"/>
+            <w:r>
+              <w:rPr>
+                <w:rFonts w:ascii="Arial" w:eastAsia="맑은 고딕" w:hAnsi="Arial" w:cs="Arial"/>
+                <w:kern w:val="0"/>
+                <w:szCs w:val="20"/>
+              </w:rPr>
+              <w:t xml:space="preserve"> DB.</w:t>
             </w:r>
           </w:p>
           <w:p>
@@ -7347,7 +7340,25 @@
                 <w:kern w:val="0"/>
                 <w:szCs w:val="20"/>
               </w:rPr>
-              <w:t>Sends information to SurePark Manager for DB updates.</w:t>
+              <w:t xml:space="preserve">Sends information to </w:t>
+            </w:r>
+            <w:proofErr w:type="spellStart"/>
+            <w:r>
+              <w:rPr>
+                <w:rFonts w:ascii="Arial" w:eastAsia="맑은 고딕" w:hAnsi="Arial" w:cs="Arial"/>
+                <w:kern w:val="0"/>
+                <w:szCs w:val="20"/>
+              </w:rPr>
+              <w:t>SurePark</w:t>
+            </w:r>
+            <w:proofErr w:type="spellEnd"/>
+            <w:r>
+              <w:rPr>
+                <w:rFonts w:ascii="Arial" w:eastAsia="맑은 고딕" w:hAnsi="Arial" w:cs="Arial"/>
+                <w:kern w:val="0"/>
+                <w:szCs w:val="20"/>
+              </w:rPr>
+              <w:t xml:space="preserve"> Manager for DB updates.</w:t>
             </w:r>
           </w:p>
         </w:tc>
@@ -7452,7 +7463,25 @@
                 <w:kern w:val="0"/>
                 <w:szCs w:val="20"/>
               </w:rPr>
-              <w:t>Receives data from SurePark Manager to control LEDs and/or gates.</w:t>
+              <w:t xml:space="preserve">Receives data from </w:t>
+            </w:r>
+            <w:proofErr w:type="spellStart"/>
+            <w:r>
+              <w:rPr>
+                <w:rFonts w:ascii="Arial" w:eastAsia="맑은 고딕" w:hAnsi="Arial" w:cs="Arial"/>
+                <w:kern w:val="0"/>
+                <w:szCs w:val="20"/>
+              </w:rPr>
+              <w:t>SurePark</w:t>
+            </w:r>
+            <w:proofErr w:type="spellEnd"/>
+            <w:r>
+              <w:rPr>
+                <w:rFonts w:ascii="Arial" w:eastAsia="맑은 고딕" w:hAnsi="Arial" w:cs="Arial"/>
+                <w:kern w:val="0"/>
+                <w:szCs w:val="20"/>
+              </w:rPr>
+              <w:t xml:space="preserve"> Manager to control LEDs and/or gates.</w:t>
             </w:r>
           </w:p>
           <w:p>
@@ -7475,7 +7504,25 @@
                 <w:kern w:val="0"/>
                 <w:szCs w:val="20"/>
               </w:rPr>
-              <w:t>Sends data to SurePark Manager to update the status of parking slots.</w:t>
+              <w:t xml:space="preserve">Sends data to </w:t>
+            </w:r>
+            <w:proofErr w:type="spellStart"/>
+            <w:r>
+              <w:rPr>
+                <w:rFonts w:ascii="Arial" w:eastAsia="맑은 고딕" w:hAnsi="Arial" w:cs="Arial"/>
+                <w:kern w:val="0"/>
+                <w:szCs w:val="20"/>
+              </w:rPr>
+              <w:t>SurePark</w:t>
+            </w:r>
+            <w:proofErr w:type="spellEnd"/>
+            <w:r>
+              <w:rPr>
+                <w:rFonts w:ascii="Arial" w:eastAsia="맑은 고딕" w:hAnsi="Arial" w:cs="Arial"/>
+                <w:kern w:val="0"/>
+                <w:szCs w:val="20"/>
+              </w:rPr>
+              <w:t xml:space="preserve"> Manager to update the status of parking slots.</w:t>
             </w:r>
           </w:p>
         </w:tc>
@@ -7511,13 +7558,23 @@
                 <w:szCs w:val="20"/>
               </w:rPr>
             </w:pPr>
-            <w:r>
-              <w:rPr>
-                <w:rFonts w:ascii="Arial" w:eastAsia="맑은 고딕" w:hAnsi="Arial" w:cs="Arial"/>
-                <w:kern w:val="0"/>
-                <w:szCs w:val="20"/>
-              </w:rPr>
-              <w:t>SurePark Manager</w:t>
+            <w:proofErr w:type="spellStart"/>
+            <w:r>
+              <w:rPr>
+                <w:rFonts w:ascii="Arial" w:eastAsia="맑은 고딕" w:hAnsi="Arial" w:cs="Arial"/>
+                <w:kern w:val="0"/>
+                <w:szCs w:val="20"/>
+              </w:rPr>
+              <w:t>SurePark</w:t>
+            </w:r>
+            <w:proofErr w:type="spellEnd"/>
+            <w:r>
+              <w:rPr>
+                <w:rFonts w:ascii="Arial" w:eastAsia="맑은 고딕" w:hAnsi="Arial" w:cs="Arial"/>
+                <w:kern w:val="0"/>
+                <w:szCs w:val="20"/>
+              </w:rPr>
+              <w:t xml:space="preserve"> Manager</w:t>
             </w:r>
           </w:p>
         </w:tc>
@@ -7580,7 +7637,25 @@
                 <w:kern w:val="0"/>
                 <w:szCs w:val="20"/>
               </w:rPr>
-              <w:t>Updates SurePark DB when a user has signed up, a reservation has been made or facility status has been changed.</w:t>
+              <w:t xml:space="preserve">Updates </w:t>
+            </w:r>
+            <w:proofErr w:type="spellStart"/>
+            <w:r>
+              <w:rPr>
+                <w:rFonts w:ascii="Arial" w:eastAsia="맑은 고딕" w:hAnsi="Arial" w:cs="Arial"/>
+                <w:kern w:val="0"/>
+                <w:szCs w:val="20"/>
+              </w:rPr>
+              <w:t>SurePark</w:t>
+            </w:r>
+            <w:proofErr w:type="spellEnd"/>
+            <w:r>
+              <w:rPr>
+                <w:rFonts w:ascii="Arial" w:eastAsia="맑은 고딕" w:hAnsi="Arial" w:cs="Arial"/>
+                <w:kern w:val="0"/>
+                <w:szCs w:val="20"/>
+              </w:rPr>
+              <w:t xml:space="preserve"> DB when a user has signed up, a reservation has been made or facility status has been changed.</w:t>
             </w:r>
           </w:p>
         </w:tc>
@@ -7616,13 +7691,23 @@
                 <w:szCs w:val="20"/>
               </w:rPr>
             </w:pPr>
-            <w:r>
-              <w:rPr>
-                <w:rFonts w:ascii="Arial" w:eastAsia="맑은 고딕" w:hAnsi="Arial" w:cs="Arial"/>
-                <w:kern w:val="0"/>
-                <w:szCs w:val="20"/>
-              </w:rPr>
-              <w:t>SurePark DB</w:t>
+            <w:proofErr w:type="spellStart"/>
+            <w:r>
+              <w:rPr>
+                <w:rFonts w:ascii="Arial" w:eastAsia="맑은 고딕" w:hAnsi="Arial" w:cs="Arial"/>
+                <w:kern w:val="0"/>
+                <w:szCs w:val="20"/>
+              </w:rPr>
+              <w:t>SurePark</w:t>
+            </w:r>
+            <w:proofErr w:type="spellEnd"/>
+            <w:r>
+              <w:rPr>
+                <w:rFonts w:ascii="Arial" w:eastAsia="맑은 고딕" w:hAnsi="Arial" w:cs="Arial"/>
+                <w:kern w:val="0"/>
+                <w:szCs w:val="20"/>
+              </w:rPr>
+              <w:t xml:space="preserve"> DB</w:t>
             </w:r>
           </w:p>
         </w:tc>
@@ -7685,7 +7770,25 @@
                 <w:kern w:val="0"/>
                 <w:szCs w:val="20"/>
               </w:rPr>
-              <w:t>Only can be updated by SurePark Manager.</w:t>
+              <w:t xml:space="preserve">Only can be updated by </w:t>
+            </w:r>
+            <w:proofErr w:type="spellStart"/>
+            <w:r>
+              <w:rPr>
+                <w:rFonts w:ascii="Arial" w:eastAsia="맑은 고딕" w:hAnsi="Arial" w:cs="Arial"/>
+                <w:kern w:val="0"/>
+                <w:szCs w:val="20"/>
+              </w:rPr>
+              <w:t>SurePark</w:t>
+            </w:r>
+            <w:proofErr w:type="spellEnd"/>
+            <w:r>
+              <w:rPr>
+                <w:rFonts w:ascii="Arial" w:eastAsia="맑은 고딕" w:hAnsi="Arial" w:cs="Arial"/>
+                <w:kern w:val="0"/>
+                <w:szCs w:val="20"/>
+              </w:rPr>
+              <w:t xml:space="preserve"> Manager.</w:t>
             </w:r>
           </w:p>
         </w:tc>
@@ -7772,7 +7875,21 @@
         <w:rPr>
           <w:rFonts w:ascii="Arial" w:hAnsi="Arial" w:cs="Arial"/>
         </w:rPr>
-        <w:t xml:space="preserve"> is one of the most important QAs of the SurePark system. An engineer needs to scale up the system within a week. We have divided the whole system into 5 parts according to their responsibilities, and applied client-server and repository pattern to connect each parts.</w:t>
+        <w:t xml:space="preserve"> is one of the most important QAs of the </w:t>
+      </w:r>
+      <w:proofErr w:type="spellStart"/>
+      <w:r>
+        <w:rPr>
+          <w:rFonts w:ascii="Arial" w:hAnsi="Arial" w:cs="Arial"/>
+        </w:rPr>
+        <w:t>SurePark</w:t>
+      </w:r>
+      <w:proofErr w:type="spellEnd"/>
+      <w:r>
+        <w:rPr>
+          <w:rFonts w:ascii="Arial" w:hAnsi="Arial" w:cs="Arial"/>
+        </w:rPr>
+        <w:t xml:space="preserve"> system. An engineer needs to scale up the system within a week. We have divided the whole system into 5 parts according to their responsibilities, and applied client-server and repository pattern to connect each parts.</w:t>
       </w:r>
     </w:p>
     <w:p>
@@ -7843,29 +7960,24 @@
       <w:r>
         <w:t xml:space="preserve">Figure </w:t>
       </w:r>
+      <w:fldSimple w:instr=" SEQ Figure \* ARABIC ">
+        <w:r>
+          <w:rPr>
+            <w:noProof/>
+          </w:rPr>
+          <w:t>5</w:t>
+        </w:r>
+      </w:fldSimple>
       <w:r>
-        <w:fldChar w:fldCharType="begin"/>
+        <w:t xml:space="preserve"> Architectural patterns of </w:t>
       </w:r>
+      <w:proofErr w:type="spellStart"/>
       <w:r>
-        <w:instrText xml:space="preserve"> SEQ Figure \* ARABIC </w:instrText>
+        <w:t>SurePark</w:t>
       </w:r>
+      <w:proofErr w:type="spellEnd"/>
       <w:r>
-        <w:fldChar w:fldCharType="separate"/>
-      </w:r>
-      <w:r>
-        <w:rPr>
-          <w:noProof/>
-        </w:rPr>
-        <w:t>5</w:t>
-      </w:r>
-      <w:r>
-        <w:rPr>
-          <w:noProof/>
-        </w:rPr>
-        <w:fldChar w:fldCharType="end"/>
-      </w:r>
-      <w:r>
-        <w:t xml:space="preserve"> Architectural patterns of SurePark system</w:t>
+        <w:t xml:space="preserve"> system</w:t>
       </w:r>
     </w:p>
     <w:p>
@@ -8006,11 +8118,19 @@
         </w:rPr>
       </w:pPr>
       <w:bookmarkStart w:id="31" w:name="_Toc454379516"/>
+      <w:proofErr w:type="spellStart"/>
       <w:r>
         <w:rPr>
           <w:b/>
         </w:rPr>
-        <w:t>SurePark Manager</w:t>
+        <w:t>SurePark</w:t>
+      </w:r>
+      <w:proofErr w:type="spellEnd"/>
+      <w:r>
+        <w:rPr>
+          <w:b/>
+        </w:rPr>
+        <w:t xml:space="preserve"> Manager</w:t>
       </w:r>
       <w:bookmarkEnd w:id="31"/>
     </w:p>
@@ -8031,7 +8151,21 @@
         <w:rPr>
           <w:b/>
         </w:rPr>
-        <w:t>Dynamic view of SurePark Manager</w:t>
+        <w:t xml:space="preserve">Dynamic view of </w:t>
+      </w:r>
+      <w:proofErr w:type="spellStart"/>
+      <w:r>
+        <w:rPr>
+          <w:b/>
+        </w:rPr>
+        <w:t>SurePark</w:t>
+      </w:r>
+      <w:proofErr w:type="spellEnd"/>
+      <w:r>
+        <w:rPr>
+          <w:b/>
+        </w:rPr>
+        <w:t xml:space="preserve"> Manager</w:t>
       </w:r>
       <w:bookmarkEnd w:id="32"/>
     </w:p>
@@ -8104,29 +8238,24 @@
       <w:r>
         <w:t xml:space="preserve">Figure </w:t>
       </w:r>
+      <w:fldSimple w:instr=" SEQ Figure \* ARABIC ">
+        <w:r>
+          <w:rPr>
+            <w:noProof/>
+          </w:rPr>
+          <w:t>6</w:t>
+        </w:r>
+      </w:fldSimple>
       <w:r>
-        <w:fldChar w:fldCharType="begin"/>
+        <w:t xml:space="preserve"> Dynamic view of </w:t>
       </w:r>
+      <w:proofErr w:type="spellStart"/>
       <w:r>
-        <w:instrText xml:space="preserve"> SEQ Figure \* ARABIC </w:instrText>
+        <w:t>SurePark</w:t>
       </w:r>
+      <w:proofErr w:type="spellEnd"/>
       <w:r>
-        <w:fldChar w:fldCharType="separate"/>
-      </w:r>
-      <w:r>
-        <w:rPr>
-          <w:noProof/>
-        </w:rPr>
-        <w:t>6</w:t>
-      </w:r>
-      <w:r>
-        <w:rPr>
-          <w:noProof/>
-        </w:rPr>
-        <w:fldChar w:fldCharType="end"/>
-      </w:r>
-      <w:r>
-        <w:t xml:space="preserve"> Dynamic view of SurePark Manager</w:t>
+        <w:t xml:space="preserve"> Manager</w:t>
       </w:r>
     </w:p>
     <w:p>
@@ -8154,7 +8283,21 @@
           <w:b/>
         </w:rPr>
         <w:lastRenderedPageBreak/>
-        <w:t>Static view of SurePark Manager</w:t>
+        <w:t xml:space="preserve">Static view of </w:t>
+      </w:r>
+      <w:proofErr w:type="spellStart"/>
+      <w:r>
+        <w:rPr>
+          <w:b/>
+        </w:rPr>
+        <w:t>SurePark</w:t>
+      </w:r>
+      <w:proofErr w:type="spellEnd"/>
+      <w:r>
+        <w:rPr>
+          <w:b/>
+        </w:rPr>
+        <w:t xml:space="preserve"> Manager</w:t>
       </w:r>
       <w:bookmarkEnd w:id="33"/>
     </w:p>
@@ -8225,29 +8368,24 @@
       <w:r>
         <w:t xml:space="preserve">Figure </w:t>
       </w:r>
+      <w:fldSimple w:instr=" SEQ Figure \* ARABIC ">
+        <w:r>
+          <w:rPr>
+            <w:noProof/>
+          </w:rPr>
+          <w:t>7</w:t>
+        </w:r>
+      </w:fldSimple>
       <w:r>
-        <w:fldChar w:fldCharType="begin"/>
+        <w:t xml:space="preserve"> Static view of </w:t>
       </w:r>
+      <w:proofErr w:type="spellStart"/>
       <w:r>
-        <w:instrText xml:space="preserve"> SEQ Figure \* ARABIC </w:instrText>
+        <w:t>SurePark</w:t>
       </w:r>
+      <w:proofErr w:type="spellEnd"/>
       <w:r>
-        <w:fldChar w:fldCharType="separate"/>
-      </w:r>
-      <w:r>
-        <w:rPr>
-          <w:noProof/>
-        </w:rPr>
-        <w:t>7</w:t>
-      </w:r>
-      <w:r>
-        <w:rPr>
-          <w:noProof/>
-        </w:rPr>
-        <w:fldChar w:fldCharType="end"/>
-      </w:r>
-      <w:r>
-        <w:t xml:space="preserve"> Static view of SurePark Manager</w:t>
+        <w:t xml:space="preserve"> Manager</w:t>
       </w:r>
     </w:p>
     <w:p>
@@ -8704,7 +8842,25 @@
           <w:kern w:val="0"/>
           <w:szCs w:val="20"/>
         </w:rPr>
-        <w:t>The SurePark Manager has two major</w:t>
+        <w:t xml:space="preserve">The </w:t>
+      </w:r>
+      <w:proofErr w:type="spellStart"/>
+      <w:r>
+        <w:rPr>
+          <w:rFonts w:ascii="Arial" w:eastAsia="맑은 고딕" w:hAnsi="Arial" w:cs="Arial" w:hint="eastAsia"/>
+          <w:kern w:val="0"/>
+          <w:szCs w:val="20"/>
+        </w:rPr>
+        <w:t>SurePark</w:t>
+      </w:r>
+      <w:proofErr w:type="spellEnd"/>
+      <w:r>
+        <w:rPr>
+          <w:rFonts w:ascii="Arial" w:eastAsia="맑은 고딕" w:hAnsi="Arial" w:cs="Arial" w:hint="eastAsia"/>
+          <w:kern w:val="0"/>
+          <w:szCs w:val="20"/>
+        </w:rPr>
+        <w:t xml:space="preserve"> Manager has two major</w:t>
       </w:r>
       <w:r>
         <w:rPr>
@@ -9008,27 +9164,14 @@
       <w:r>
         <w:t xml:space="preserve">Figure </w:t>
       </w:r>
-      <w:r>
-        <w:fldChar w:fldCharType="begin"/>
-      </w:r>
-      <w:r>
-        <w:instrText xml:space="preserve"> SEQ Figure \* ARABIC </w:instrText>
-      </w:r>
-      <w:r>
-        <w:fldChar w:fldCharType="separate"/>
-      </w:r>
-      <w:r>
-        <w:rPr>
-          <w:noProof/>
-        </w:rPr>
-        <w:t>8</w:t>
-      </w:r>
-      <w:r>
-        <w:rPr>
-          <w:noProof/>
-        </w:rPr>
-        <w:fldChar w:fldCharType="end"/>
-      </w:r>
+      <w:fldSimple w:instr=" SEQ Figure \* ARABIC ">
+        <w:r>
+          <w:rPr>
+            <w:noProof/>
+          </w:rPr>
+          <w:t>8</w:t>
+        </w:r>
+      </w:fldSimple>
       <w:r>
         <w:t xml:space="preserve"> Static view of Facility Controller</w:t>
       </w:r>
@@ -9203,6 +9346,7 @@
                 <w:szCs w:val="20"/>
               </w:rPr>
             </w:pPr>
+            <w:proofErr w:type="spellStart"/>
             <w:r>
               <w:rPr>
                 <w:rFonts w:ascii="Arial" w:eastAsia="맑은 고딕" w:hAnsi="Arial" w:cs="Arial"/>
@@ -9211,6 +9355,7 @@
               </w:rPr>
               <w:t>Comm</w:t>
             </w:r>
+            <w:proofErr w:type="spellEnd"/>
           </w:p>
         </w:tc>
         <w:tc>
@@ -9259,6 +9404,7 @@
               </w:rPr>
               <w:t xml:space="preserve">ommunication module between </w:t>
             </w:r>
+            <w:proofErr w:type="spellStart"/>
             <w:r>
               <w:rPr>
                 <w:rFonts w:ascii="Arial" w:eastAsia="맑은 고딕" w:hAnsi="Arial" w:cs="Arial"/>
@@ -9273,7 +9419,16 @@
                 <w:kern w:val="0"/>
                 <w:szCs w:val="20"/>
               </w:rPr>
-              <w:t>urePark Manager and F</w:t>
+              <w:t>urePark</w:t>
+            </w:r>
+            <w:proofErr w:type="spellEnd"/>
+            <w:r>
+              <w:rPr>
+                <w:rFonts w:ascii="Arial" w:eastAsia="맑은 고딕" w:hAnsi="Arial" w:cs="Arial" w:hint="eastAsia"/>
+                <w:kern w:val="0"/>
+                <w:szCs w:val="20"/>
+              </w:rPr>
+              <w:t xml:space="preserve"> Manager and F</w:t>
             </w:r>
             <w:r>
               <w:rPr>
@@ -9983,7 +10138,25 @@
           <w:kern w:val="0"/>
           <w:szCs w:val="20"/>
         </w:rPr>
-        <w:t xml:space="preserve">interfaces so that new devices is be added. thus, We can reduce </w:t>
+        <w:t xml:space="preserve">interfaces so that new devices is be added. </w:t>
+      </w:r>
+      <w:proofErr w:type="gramStart"/>
+      <w:r>
+        <w:rPr>
+          <w:rFonts w:ascii="Arial" w:eastAsia="맑은 고딕" w:hAnsi="Arial" w:cs="Arial" w:hint="eastAsia"/>
+          <w:kern w:val="0"/>
+          <w:szCs w:val="20"/>
+        </w:rPr>
+        <w:t>thus</w:t>
+      </w:r>
+      <w:proofErr w:type="gramEnd"/>
+      <w:r>
+        <w:rPr>
+          <w:rFonts w:ascii="Arial" w:eastAsia="맑은 고딕" w:hAnsi="Arial" w:cs="Arial" w:hint="eastAsia"/>
+          <w:kern w:val="0"/>
+          <w:szCs w:val="20"/>
+        </w:rPr>
+        <w:t xml:space="preserve">, We can reduce </w:t>
       </w:r>
       <w:r>
         <w:rPr>
@@ -10423,7 +10596,25 @@
                 <w:kern w:val="0"/>
                 <w:szCs w:val="20"/>
               </w:rPr>
-              <w:t xml:space="preserve">Views are implemented using html5 and css that renders an HTML page. </w:t>
+              <w:t xml:space="preserve">Views are implemented using html5 and </w:t>
+            </w:r>
+            <w:proofErr w:type="spellStart"/>
+            <w:r>
+              <w:rPr>
+                <w:rFonts w:ascii="Arial" w:eastAsia="맑은 고딕" w:hAnsi="Arial" w:cs="Arial" w:hint="eastAsia"/>
+                <w:kern w:val="0"/>
+                <w:szCs w:val="20"/>
+              </w:rPr>
+              <w:t>css</w:t>
+            </w:r>
+            <w:proofErr w:type="spellEnd"/>
+            <w:r>
+              <w:rPr>
+                <w:rFonts w:ascii="Arial" w:eastAsia="맑은 고딕" w:hAnsi="Arial" w:cs="Arial" w:hint="eastAsia"/>
+                <w:kern w:val="0"/>
+                <w:szCs w:val="20"/>
+              </w:rPr>
+              <w:t xml:space="preserve"> that renders an HTML page. </w:t>
             </w:r>
           </w:p>
         </w:tc>
@@ -10589,7 +10780,25 @@
                 <w:kern w:val="0"/>
                 <w:szCs w:val="20"/>
               </w:rPr>
-              <w:t xml:space="preserve">Model contains the transaction with other process which are DB read/write and communication with SureParkManager process. </w:t>
+              <w:t xml:space="preserve">Model contains the transaction with other process which are DB read/write and communication with </w:t>
+            </w:r>
+            <w:proofErr w:type="spellStart"/>
+            <w:r>
+              <w:rPr>
+                <w:rFonts w:ascii="Arial" w:eastAsia="맑은 고딕" w:hAnsi="Arial" w:cs="Arial" w:hint="eastAsia"/>
+                <w:kern w:val="0"/>
+                <w:szCs w:val="20"/>
+              </w:rPr>
+              <w:t>SureParkManager</w:t>
+            </w:r>
+            <w:proofErr w:type="spellEnd"/>
+            <w:r>
+              <w:rPr>
+                <w:rFonts w:ascii="Arial" w:eastAsia="맑은 고딕" w:hAnsi="Arial" w:cs="Arial" w:hint="eastAsia"/>
+                <w:kern w:val="0"/>
+                <w:szCs w:val="20"/>
+              </w:rPr>
+              <w:t xml:space="preserve"> process. </w:t>
             </w:r>
           </w:p>
         </w:tc>
@@ -10635,7 +10844,21 @@
           <w:b/>
         </w:rPr>
         <w:lastRenderedPageBreak/>
-        <w:t>Facility Controller to SurePark Manager</w:t>
+        <w:t xml:space="preserve">Facility Controller to </w:t>
+      </w:r>
+      <w:proofErr w:type="spellStart"/>
+      <w:r>
+        <w:rPr>
+          <w:b/>
+        </w:rPr>
+        <w:t>SurePark</w:t>
+      </w:r>
+      <w:proofErr w:type="spellEnd"/>
+      <w:r>
+        <w:rPr>
+          <w:b/>
+        </w:rPr>
+        <w:t xml:space="preserve"> Manager</w:t>
       </w:r>
       <w:bookmarkEnd w:id="45"/>
     </w:p>
@@ -10847,14 +11070,32 @@
           <w:kern w:val="0"/>
           <w:szCs w:val="20"/>
         </w:rPr>
-        <w:t xml:space="preserve">The SurePark Manager communicate with the Facility Controller through TCP/IP. Communication could be failed because of the many reasons. </w:t>
+        <w:t xml:space="preserve">The </w:t>
       </w:r>
+      <w:proofErr w:type="spellStart"/>
       <w:r>
         <w:rPr>
           <w:rFonts w:ascii="Arial" w:eastAsia="맑은 고딕" w:hAnsi="Arial" w:cs="Arial"/>
           <w:kern w:val="0"/>
           <w:szCs w:val="20"/>
         </w:rPr>
+        <w:t>SurePark</w:t>
+      </w:r>
+      <w:proofErr w:type="spellEnd"/>
+      <w:r>
+        <w:rPr>
+          <w:rFonts w:ascii="Arial" w:eastAsia="맑은 고딕" w:hAnsi="Arial" w:cs="Arial"/>
+          <w:kern w:val="0"/>
+          <w:szCs w:val="20"/>
+        </w:rPr>
+        <w:t xml:space="preserve"> Manager communicate with the Facility Controller through TCP/IP. Communication could be failed because of the many reasons. </w:t>
+      </w:r>
+      <w:r>
+        <w:rPr>
+          <w:rFonts w:ascii="Arial" w:eastAsia="맑은 고딕" w:hAnsi="Arial" w:cs="Arial"/>
+          <w:kern w:val="0"/>
+          <w:szCs w:val="20"/>
+        </w:rPr>
         <w:t>We</w:t>
       </w:r>
       <w:r>
@@ -10895,7 +11136,25 @@
           <w:kern w:val="0"/>
           <w:szCs w:val="20"/>
         </w:rPr>
-        <w:t>Since the SurePark Manager has to control several Facility Controllers, we’d better reduce network traffic. So we choose heartbeat tactic for availability</w:t>
+        <w:t xml:space="preserve">Since the </w:t>
+      </w:r>
+      <w:proofErr w:type="spellStart"/>
+      <w:r>
+        <w:rPr>
+          <w:rFonts w:ascii="Arial" w:eastAsia="맑은 고딕" w:hAnsi="Arial" w:cs="Arial"/>
+          <w:kern w:val="0"/>
+          <w:szCs w:val="20"/>
+        </w:rPr>
+        <w:t>SurePark</w:t>
+      </w:r>
+      <w:proofErr w:type="spellEnd"/>
+      <w:r>
+        <w:rPr>
+          <w:rFonts w:ascii="Arial" w:eastAsia="맑은 고딕" w:hAnsi="Arial" w:cs="Arial"/>
+          <w:kern w:val="0"/>
+          <w:szCs w:val="20"/>
+        </w:rPr>
+        <w:t xml:space="preserve"> Manager has to control several Facility Controllers, we’d better reduce network traffic. So we choose heartbeat tactic for availability</w:t>
       </w:r>
       <w:r>
         <w:rPr>
@@ -10926,12 +11185,20 @@
         </w:rPr>
       </w:pPr>
       <w:bookmarkStart w:id="47" w:name="_Toc454379532"/>
+      <w:proofErr w:type="spellStart"/>
       <w:r>
         <w:rPr>
           <w:b/>
         </w:rPr>
         <w:lastRenderedPageBreak/>
-        <w:t>SurePark Manager to Web Service</w:t>
+        <w:t>SurePark</w:t>
+      </w:r>
+      <w:proofErr w:type="spellEnd"/>
+      <w:r>
+        <w:rPr>
+          <w:b/>
+        </w:rPr>
+        <w:t xml:space="preserve"> Manager to Web Service</w:t>
       </w:r>
       <w:bookmarkEnd w:id="47"/>
     </w:p>
@@ -11043,13 +11310,59 @@
           <w:szCs w:val="20"/>
         </w:rPr>
       </w:pPr>
+      <w:proofErr w:type="spellStart"/>
       <w:r>
         <w:rPr>
           <w:rFonts w:ascii="Arial" w:eastAsia="맑은 고딕" w:hAnsi="Arial" w:cs="Arial"/>
           <w:kern w:val="0"/>
           <w:szCs w:val="20"/>
         </w:rPr>
-        <w:t>SurePark Manager and WebService use MongoDB for database. It supports a number of authentication mechanisms that clients can use to verify their identity. Only verified user can access database</w:t>
+        <w:t>SurePark</w:t>
+      </w:r>
+      <w:proofErr w:type="spellEnd"/>
+      <w:r>
+        <w:rPr>
+          <w:rFonts w:ascii="Arial" w:eastAsia="맑은 고딕" w:hAnsi="Arial" w:cs="Arial"/>
+          <w:kern w:val="0"/>
+          <w:szCs w:val="20"/>
+        </w:rPr>
+        <w:t xml:space="preserve"> Manager and </w:t>
+      </w:r>
+      <w:proofErr w:type="spellStart"/>
+      <w:r>
+        <w:rPr>
+          <w:rFonts w:ascii="Arial" w:eastAsia="맑은 고딕" w:hAnsi="Arial" w:cs="Arial"/>
+          <w:kern w:val="0"/>
+          <w:szCs w:val="20"/>
+        </w:rPr>
+        <w:t>WebService</w:t>
+      </w:r>
+      <w:proofErr w:type="spellEnd"/>
+      <w:r>
+        <w:rPr>
+          <w:rFonts w:ascii="Arial" w:eastAsia="맑은 고딕" w:hAnsi="Arial" w:cs="Arial"/>
+          <w:kern w:val="0"/>
+          <w:szCs w:val="20"/>
+        </w:rPr>
+        <w:t xml:space="preserve"> use </w:t>
+      </w:r>
+      <w:proofErr w:type="spellStart"/>
+      <w:r>
+        <w:rPr>
+          <w:rFonts w:ascii="Arial" w:eastAsia="맑은 고딕" w:hAnsi="Arial" w:cs="Arial"/>
+          <w:kern w:val="0"/>
+          <w:szCs w:val="20"/>
+        </w:rPr>
+        <w:t>MongoDB</w:t>
+      </w:r>
+      <w:proofErr w:type="spellEnd"/>
+      <w:r>
+        <w:rPr>
+          <w:rFonts w:ascii="Arial" w:eastAsia="맑은 고딕" w:hAnsi="Arial" w:cs="Arial"/>
+          <w:kern w:val="0"/>
+          <w:szCs w:val="20"/>
+        </w:rPr>
+        <w:t xml:space="preserve"> for database. It supports a number of authentication mechanisms that clients can use to verify their identity. Only verified user can access database</w:t>
       </w:r>
       <w:r>
         <w:rPr>
@@ -11934,13 +12247,23 @@
               </w:rPr>
               <w:t xml:space="preserve">After connection, the </w:t>
             </w:r>
-            <w:r>
-              <w:rPr>
-                <w:rFonts w:ascii="Arial" w:eastAsia="맑은 고딕" w:hAnsi="Arial" w:cs="Arial"/>
-                <w:kern w:val="0"/>
-                <w:szCs w:val="20"/>
-              </w:rPr>
-              <w:t>SurePark Manager</w:t>
+            <w:proofErr w:type="spellStart"/>
+            <w:r>
+              <w:rPr>
+                <w:rFonts w:ascii="Arial" w:eastAsia="맑은 고딕" w:hAnsi="Arial" w:cs="Arial"/>
+                <w:kern w:val="0"/>
+                <w:szCs w:val="20"/>
+              </w:rPr>
+              <w:t>SurePark</w:t>
+            </w:r>
+            <w:proofErr w:type="spellEnd"/>
+            <w:r>
+              <w:rPr>
+                <w:rFonts w:ascii="Arial" w:eastAsia="맑은 고딕" w:hAnsi="Arial" w:cs="Arial"/>
+                <w:kern w:val="0"/>
+                <w:szCs w:val="20"/>
+              </w:rPr>
+              <w:t xml:space="preserve"> Manager</w:t>
             </w:r>
             <w:r>
               <w:rPr>
@@ -12394,7 +12717,25 @@
                 <w:kern w:val="0"/>
                 <w:szCs w:val="20"/>
               </w:rPr>
-              <w:t xml:space="preserve">The SurePark manager recognizes if the facility controller is alive through all received packets. </w:t>
+              <w:t xml:space="preserve">The </w:t>
+            </w:r>
+            <w:proofErr w:type="spellStart"/>
+            <w:r>
+              <w:rPr>
+                <w:rFonts w:ascii="Arial" w:eastAsia="맑은 고딕" w:hAnsi="Arial" w:cs="Arial"/>
+                <w:kern w:val="0"/>
+                <w:szCs w:val="20"/>
+              </w:rPr>
+              <w:t>SurePark</w:t>
+            </w:r>
+            <w:proofErr w:type="spellEnd"/>
+            <w:r>
+              <w:rPr>
+                <w:rFonts w:ascii="Arial" w:eastAsia="맑은 고딕" w:hAnsi="Arial" w:cs="Arial"/>
+                <w:kern w:val="0"/>
+                <w:szCs w:val="20"/>
+              </w:rPr>
+              <w:t xml:space="preserve"> manager recognizes if the facility controller is alive through all received packets. </w:t>
             </w:r>
           </w:p>
           <w:p>
@@ -13515,7 +13856,25 @@
                 <w:kern w:val="0"/>
                 <w:szCs w:val="20"/>
               </w:rPr>
-              <w:t>Whenever a slot status has changed, facility controller send this packet to SurePark manager. Slot index depends on slot number of information packet.</w:t>
+              <w:t xml:space="preserve">Whenever a slot status has changed, facility controller send this packet to </w:t>
+            </w:r>
+            <w:proofErr w:type="spellStart"/>
+            <w:r>
+              <w:rPr>
+                <w:rFonts w:ascii="Arial" w:eastAsia="맑은 고딕" w:hAnsi="Arial" w:cs="Arial"/>
+                <w:kern w:val="0"/>
+                <w:szCs w:val="20"/>
+              </w:rPr>
+              <w:t>SurePark</w:t>
+            </w:r>
+            <w:proofErr w:type="spellEnd"/>
+            <w:r>
+              <w:rPr>
+                <w:rFonts w:ascii="Arial" w:eastAsia="맑은 고딕" w:hAnsi="Arial" w:cs="Arial"/>
+                <w:kern w:val="0"/>
+                <w:szCs w:val="20"/>
+              </w:rPr>
+              <w:t xml:space="preserve"> manager. Slot index depends on slot number of information packet.</w:t>
             </w:r>
           </w:p>
           <w:p>
@@ -14102,7 +14461,25 @@
                 <w:kern w:val="0"/>
                 <w:szCs w:val="20"/>
               </w:rPr>
-              <w:t>After a car gets out of garage, the facility controller send this packet to SurePark manager.</w:t>
+              <w:t xml:space="preserve">After a car gets out of garage, the facility controller send this packet to </w:t>
+            </w:r>
+            <w:proofErr w:type="spellStart"/>
+            <w:r>
+              <w:rPr>
+                <w:rFonts w:ascii="Arial" w:eastAsia="맑은 고딕" w:hAnsi="Arial" w:cs="Arial"/>
+                <w:kern w:val="0"/>
+                <w:szCs w:val="20"/>
+              </w:rPr>
+              <w:t>SurePark</w:t>
+            </w:r>
+            <w:proofErr w:type="spellEnd"/>
+            <w:r>
+              <w:rPr>
+                <w:rFonts w:ascii="Arial" w:eastAsia="맑은 고딕" w:hAnsi="Arial" w:cs="Arial"/>
+                <w:kern w:val="0"/>
+                <w:szCs w:val="20"/>
+              </w:rPr>
+              <w:t xml:space="preserve"> manager.</w:t>
             </w:r>
             <w:r>
               <w:rPr>
@@ -14609,7 +14986,35 @@
         <w:rPr>
           <w:rFonts w:ascii="Arial" w:hAnsi="Arial" w:cs="Arial"/>
         </w:rPr>
-        <w:t>Communication between SureParkManger and WebService use SM</w:t>
+        <w:t xml:space="preserve">Communication between </w:t>
+      </w:r>
+      <w:proofErr w:type="spellStart"/>
+      <w:r>
+        <w:rPr>
+          <w:rFonts w:ascii="Arial" w:hAnsi="Arial" w:cs="Arial"/>
+        </w:rPr>
+        <w:t>SureParkManger</w:t>
+      </w:r>
+      <w:proofErr w:type="spellEnd"/>
+      <w:r>
+        <w:rPr>
+          <w:rFonts w:ascii="Arial" w:hAnsi="Arial" w:cs="Arial"/>
+        </w:rPr>
+        <w:t xml:space="preserve"> and </w:t>
+      </w:r>
+      <w:proofErr w:type="spellStart"/>
+      <w:r>
+        <w:rPr>
+          <w:rFonts w:ascii="Arial" w:hAnsi="Arial" w:cs="Arial"/>
+        </w:rPr>
+        <w:t>WebService</w:t>
+      </w:r>
+      <w:proofErr w:type="spellEnd"/>
+      <w:r>
+        <w:rPr>
+          <w:rFonts w:ascii="Arial" w:hAnsi="Arial" w:cs="Arial"/>
+        </w:rPr>
+        <w:t xml:space="preserve"> use SM</w:t>
       </w:r>
       <w:r>
         <w:rPr>
@@ -14621,7 +15026,35 @@
         <w:rPr>
           <w:rFonts w:ascii="Arial" w:hAnsi="Arial" w:cs="Arial"/>
         </w:rPr>
-        <w:t xml:space="preserve">WS packet. The packet structure is used JSON for sending, and the all packet data is encapsulated to string. The communication use request-response mechanism. WebService request services, and SureParkManager do services and response services. </w:t>
+        <w:t xml:space="preserve">WS packet. The packet structure is used JSON for sending, and the all packet data is encapsulated to string. The communication use request-response mechanism. </w:t>
+      </w:r>
+      <w:proofErr w:type="spellStart"/>
+      <w:r>
+        <w:rPr>
+          <w:rFonts w:ascii="Arial" w:hAnsi="Arial" w:cs="Arial"/>
+        </w:rPr>
+        <w:t>WebService</w:t>
+      </w:r>
+      <w:proofErr w:type="spellEnd"/>
+      <w:r>
+        <w:rPr>
+          <w:rFonts w:ascii="Arial" w:hAnsi="Arial" w:cs="Arial"/>
+        </w:rPr>
+        <w:t xml:space="preserve"> request services, and </w:t>
+      </w:r>
+      <w:proofErr w:type="spellStart"/>
+      <w:r>
+        <w:rPr>
+          <w:rFonts w:ascii="Arial" w:hAnsi="Arial" w:cs="Arial"/>
+        </w:rPr>
+        <w:t>SureParkManager</w:t>
+      </w:r>
+      <w:proofErr w:type="spellEnd"/>
+      <w:r>
+        <w:rPr>
+          <w:rFonts w:ascii="Arial" w:hAnsi="Arial" w:cs="Arial"/>
+        </w:rPr>
+        <w:t xml:space="preserve"> do services and response services. </w:t>
       </w:r>
     </w:p>
     <w:p>
@@ -14635,7 +15068,35 @@
         <w:rPr>
           <w:rFonts w:ascii="Arial" w:hAnsi="Arial" w:cs="Arial"/>
         </w:rPr>
-        <w:t>And the communication use notify mechanism also. SureParkManager notify events to WebService, but no response for this mechanism.</w:t>
+        <w:t xml:space="preserve">And the communication use notify mechanism also. </w:t>
+      </w:r>
+      <w:proofErr w:type="spellStart"/>
+      <w:r>
+        <w:rPr>
+          <w:rFonts w:ascii="Arial" w:hAnsi="Arial" w:cs="Arial"/>
+        </w:rPr>
+        <w:t>SureParkManager</w:t>
+      </w:r>
+      <w:proofErr w:type="spellEnd"/>
+      <w:r>
+        <w:rPr>
+          <w:rFonts w:ascii="Arial" w:hAnsi="Arial" w:cs="Arial"/>
+        </w:rPr>
+        <w:t xml:space="preserve"> notify events to </w:t>
+      </w:r>
+      <w:proofErr w:type="spellStart"/>
+      <w:r>
+        <w:rPr>
+          <w:rFonts w:ascii="Arial" w:hAnsi="Arial" w:cs="Arial"/>
+        </w:rPr>
+        <w:t>WebService</w:t>
+      </w:r>
+      <w:proofErr w:type="spellEnd"/>
+      <w:r>
+        <w:rPr>
+          <w:rFonts w:ascii="Arial" w:hAnsi="Arial" w:cs="Arial"/>
+        </w:rPr>
+        <w:t>, but no response for this mechanism.</w:t>
       </w:r>
     </w:p>
     <w:p>
@@ -15609,6 +16070,7 @@
                 <w:szCs w:val="20"/>
               </w:rPr>
             </w:pPr>
+            <w:proofErr w:type="spellStart"/>
             <w:r>
               <w:rPr>
                 <w:rFonts w:ascii="Arial" w:eastAsia="굴림" w:hAnsi="Arial" w:cs="Arial"/>
@@ -15617,6 +16079,7 @@
               </w:rPr>
               <w:t>newGarage</w:t>
             </w:r>
+            <w:proofErr w:type="spellEnd"/>
           </w:p>
         </w:tc>
         <w:tc>
@@ -15647,7 +16110,35 @@
               <w:rPr>
                 <w:rFonts w:ascii="Arial" w:hAnsi="Arial" w:cs="Arial"/>
               </w:rPr>
-              <w:t>When new garage is installed, Web Service add to the garage’s information to SureParkManager. SureParkManager update garages database.</w:t>
+              <w:t xml:space="preserve">When new garage is installed, Web Service add to the garage’s information to </w:t>
+            </w:r>
+            <w:proofErr w:type="spellStart"/>
+            <w:r>
+              <w:rPr>
+                <w:rFonts w:ascii="Arial" w:hAnsi="Arial" w:cs="Arial"/>
+              </w:rPr>
+              <w:t>SureParkManager</w:t>
+            </w:r>
+            <w:proofErr w:type="spellEnd"/>
+            <w:r>
+              <w:rPr>
+                <w:rFonts w:ascii="Arial" w:hAnsi="Arial" w:cs="Arial"/>
+              </w:rPr>
+              <w:t xml:space="preserve">. </w:t>
+            </w:r>
+            <w:proofErr w:type="spellStart"/>
+            <w:r>
+              <w:rPr>
+                <w:rFonts w:ascii="Arial" w:hAnsi="Arial" w:cs="Arial"/>
+              </w:rPr>
+              <w:t>SureParkManager</w:t>
+            </w:r>
+            <w:proofErr w:type="spellEnd"/>
+            <w:r>
+              <w:rPr>
+                <w:rFonts w:ascii="Arial" w:hAnsi="Arial" w:cs="Arial"/>
+              </w:rPr>
+              <w:t xml:space="preserve"> update garages database.</w:t>
             </w:r>
           </w:p>
           <w:p>
@@ -15845,6 +16336,7 @@
                       <w:szCs w:val="20"/>
                     </w:rPr>
                   </w:pPr>
+                  <w:proofErr w:type="spellStart"/>
                   <w:r>
                     <w:rPr>
                       <w:rFonts w:ascii="Arial" w:eastAsia="굴림" w:hAnsi="Arial" w:cs="Arial"/>
@@ -15853,6 +16345,7 @@
                     </w:rPr>
                     <w:t>garageName</w:t>
                   </w:r>
+                  <w:proofErr w:type="spellEnd"/>
                 </w:p>
               </w:tc>
               <w:tc>
@@ -15966,6 +16459,7 @@
                       <w:szCs w:val="20"/>
                     </w:rPr>
                   </w:pPr>
+                  <w:proofErr w:type="spellStart"/>
                   <w:r>
                     <w:rPr>
                       <w:rFonts w:ascii="Arial" w:eastAsia="굴림" w:hAnsi="Arial" w:cs="Arial"/>
@@ -15974,6 +16468,7 @@
                     </w:rPr>
                     <w:t>garageNumber</w:t>
                   </w:r>
+                  <w:proofErr w:type="spellEnd"/>
                 </w:p>
               </w:tc>
               <w:tc>
@@ -16086,6 +16581,7 @@
                       <w:szCs w:val="20"/>
                     </w:rPr>
                   </w:pPr>
+                  <w:proofErr w:type="spellStart"/>
                   <w:r>
                     <w:rPr>
                       <w:rFonts w:ascii="Arial" w:eastAsia="굴림" w:hAnsi="Arial" w:cs="Arial"/>
@@ -16094,6 +16590,7 @@
                     </w:rPr>
                     <w:t>slotNum</w:t>
                   </w:r>
+                  <w:proofErr w:type="spellEnd"/>
                 </w:p>
               </w:tc>
               <w:tc>
@@ -16206,6 +16703,7 @@
                       <w:szCs w:val="20"/>
                     </w:rPr>
                   </w:pPr>
+                  <w:proofErr w:type="spellStart"/>
                   <w:r>
                     <w:rPr>
                       <w:rFonts w:ascii="Arial" w:eastAsia="굴림" w:hAnsi="Arial" w:cs="Arial"/>
@@ -16214,6 +16712,7 @@
                     </w:rPr>
                     <w:t>slotStatus</w:t>
                   </w:r>
+                  <w:proofErr w:type="spellEnd"/>
                 </w:p>
               </w:tc>
               <w:tc>
@@ -16326,6 +16825,7 @@
                       <w:szCs w:val="20"/>
                     </w:rPr>
                   </w:pPr>
+                  <w:proofErr w:type="spellStart"/>
                   <w:r>
                     <w:rPr>
                       <w:rFonts w:ascii="Arial" w:eastAsia="굴림" w:hAnsi="Arial" w:cs="Arial"/>
@@ -16334,6 +16834,7 @@
                     </w:rPr>
                     <w:t>gracePeriod</w:t>
                   </w:r>
+                  <w:proofErr w:type="spellEnd"/>
                 </w:p>
               </w:tc>
               <w:tc>
@@ -16400,6 +16901,7 @@
                       <w:szCs w:val="20"/>
                     </w:rPr>
                   </w:pPr>
+                  <w:proofErr w:type="spellStart"/>
                   <w:r>
                     <w:rPr>
                       <w:rFonts w:ascii="Arial" w:eastAsia="맑은 고딕" w:hAnsi="Arial" w:cs="Arial"/>
@@ -16407,7 +16909,17 @@
                       <w:kern w:val="0"/>
                       <w:szCs w:val="20"/>
                     </w:rPr>
-                    <w:t>gracePeriod value</w:t>
+                    <w:t>gracePeriod</w:t>
+                  </w:r>
+                  <w:proofErr w:type="spellEnd"/>
+                  <w:r>
+                    <w:rPr>
+                      <w:rFonts w:ascii="Arial" w:eastAsia="맑은 고딕" w:hAnsi="Arial" w:cs="Arial"/>
+                      <w:color w:val="000000"/>
+                      <w:kern w:val="0"/>
+                      <w:szCs w:val="20"/>
+                    </w:rPr>
+                    <w:t xml:space="preserve"> value</w:t>
                   </w:r>
                 </w:p>
               </w:tc>
@@ -16446,6 +16958,7 @@
                       <w:szCs w:val="20"/>
                     </w:rPr>
                   </w:pPr>
+                  <w:proofErr w:type="spellStart"/>
                   <w:r>
                     <w:rPr>
                       <w:rFonts w:ascii="Arial" w:eastAsia="굴림" w:hAnsi="Arial" w:cs="Arial"/>
@@ -16455,6 +16968,7 @@
                     <w:lastRenderedPageBreak/>
                     <w:t>parkingFee</w:t>
                   </w:r>
+                  <w:proofErr w:type="spellEnd"/>
                 </w:p>
               </w:tc>
               <w:tc>
@@ -16567,6 +17081,7 @@
                       <w:szCs w:val="20"/>
                     </w:rPr>
                   </w:pPr>
+                  <w:proofErr w:type="spellStart"/>
                   <w:r>
                     <w:rPr>
                       <w:rFonts w:ascii="Arial" w:eastAsia="굴림" w:hAnsi="Arial" w:cs="Arial"/>
@@ -16575,6 +17090,7 @@
                     </w:rPr>
                     <w:t>garageIP</w:t>
                   </w:r>
+                  <w:proofErr w:type="spellEnd"/>
                 </w:p>
               </w:tc>
               <w:tc>
@@ -16687,6 +17203,7 @@
                       <w:szCs w:val="20"/>
                     </w:rPr>
                   </w:pPr>
+                  <w:proofErr w:type="spellStart"/>
                   <w:r>
                     <w:rPr>
                       <w:rFonts w:ascii="Arial" w:eastAsia="굴림" w:hAnsi="Arial" w:cs="Arial"/>
@@ -16695,6 +17212,7 @@
                     </w:rPr>
                     <w:t>isAvailable</w:t>
                   </w:r>
+                  <w:proofErr w:type="spellEnd"/>
                 </w:p>
               </w:tc>
               <w:tc>
@@ -16802,7 +17320,97 @@
                 <w:color w:val="212121"/>
                 <w:sz w:val="22"/>
               </w:rPr>
-              <w:t>{"newGarage": {"garageName":"AAAAA", "garageId":”1001”, "slotNumber":”4”, "slotStatus":["Open","Open","Open","Open"],  "gracePeriod":"90", "parkingFee":"30", "garageIP":"127.0.0.1", "isAvailable":true}}</w:t>
+              <w:t>{"</w:t>
+            </w:r>
+            <w:proofErr w:type="spellStart"/>
+            <w:r>
+              <w:rPr>
+                <w:rFonts w:ascii="Arial" w:eastAsia="맑은 고딕" w:hAnsi="Arial" w:cs="Arial"/>
+                <w:color w:val="212121"/>
+                <w:sz w:val="22"/>
+              </w:rPr>
+              <w:t>newGarage</w:t>
+            </w:r>
+            <w:proofErr w:type="spellEnd"/>
+            <w:r>
+              <w:rPr>
+                <w:rFonts w:ascii="Arial" w:eastAsia="맑은 고딕" w:hAnsi="Arial" w:cs="Arial"/>
+                <w:color w:val="212121"/>
+                <w:sz w:val="22"/>
+              </w:rPr>
+              <w:t>": {"</w:t>
+            </w:r>
+            <w:proofErr w:type="spellStart"/>
+            <w:r>
+              <w:rPr>
+                <w:rFonts w:ascii="Arial" w:eastAsia="맑은 고딕" w:hAnsi="Arial" w:cs="Arial"/>
+                <w:color w:val="212121"/>
+                <w:sz w:val="22"/>
+              </w:rPr>
+              <w:t>garageName</w:t>
+            </w:r>
+            <w:proofErr w:type="spellEnd"/>
+            <w:r>
+              <w:rPr>
+                <w:rFonts w:ascii="Arial" w:eastAsia="맑은 고딕" w:hAnsi="Arial" w:cs="Arial"/>
+                <w:color w:val="212121"/>
+                <w:sz w:val="22"/>
+              </w:rPr>
+              <w:t>":"AAAAA", "garageId":”1001”, "slotNumber":”4”, "</w:t>
+            </w:r>
+            <w:proofErr w:type="spellStart"/>
+            <w:r>
+              <w:rPr>
+                <w:rFonts w:ascii="Arial" w:eastAsia="맑은 고딕" w:hAnsi="Arial" w:cs="Arial"/>
+                <w:color w:val="212121"/>
+                <w:sz w:val="22"/>
+              </w:rPr>
+              <w:t>slotStatus</w:t>
+            </w:r>
+            <w:proofErr w:type="spellEnd"/>
+            <w:r>
+              <w:rPr>
+                <w:rFonts w:ascii="Arial" w:eastAsia="맑은 고딕" w:hAnsi="Arial" w:cs="Arial"/>
+                <w:color w:val="212121"/>
+                <w:sz w:val="22"/>
+              </w:rPr>
+              <w:t>":["</w:t>
+            </w:r>
+            <w:proofErr w:type="spellStart"/>
+            <w:r>
+              <w:rPr>
+                <w:rFonts w:ascii="Arial" w:eastAsia="맑은 고딕" w:hAnsi="Arial" w:cs="Arial"/>
+                <w:color w:val="212121"/>
+                <w:sz w:val="22"/>
+              </w:rPr>
+              <w:t>Open","Open","Open","Open</w:t>
+            </w:r>
+            <w:proofErr w:type="spellEnd"/>
+            <w:r>
+              <w:rPr>
+                <w:rFonts w:ascii="Arial" w:eastAsia="맑은 고딕" w:hAnsi="Arial" w:cs="Arial"/>
+                <w:color w:val="212121"/>
+                <w:sz w:val="22"/>
+              </w:rPr>
+              <w:t>"],  "gracePeriod":"90", "parkingFee":"30", "garageIP":"127.0.0.1", "</w:t>
+            </w:r>
+            <w:proofErr w:type="spellStart"/>
+            <w:r>
+              <w:rPr>
+                <w:rFonts w:ascii="Arial" w:eastAsia="맑은 고딕" w:hAnsi="Arial" w:cs="Arial"/>
+                <w:color w:val="212121"/>
+                <w:sz w:val="22"/>
+              </w:rPr>
+              <w:t>isAvailable</w:t>
+            </w:r>
+            <w:proofErr w:type="spellEnd"/>
+            <w:r>
+              <w:rPr>
+                <w:rFonts w:ascii="Arial" w:eastAsia="맑은 고딕" w:hAnsi="Arial" w:cs="Arial"/>
+                <w:color w:val="212121"/>
+                <w:sz w:val="22"/>
+              </w:rPr>
+              <w:t>":true}}</w:t>
             </w:r>
           </w:p>
           <w:p>
@@ -17153,7 +17761,39 @@
                 <w:rFonts w:ascii="Arial" w:eastAsia="맑은 고딕" w:hAnsi="Arial" w:cs="Arial"/>
                 <w:sz w:val="22"/>
               </w:rPr>
-              <w:t>{"newGarage": "OK"} or {"newGarage": "FAIL"}</w:t>
+              <w:t>{"</w:t>
+            </w:r>
+            <w:proofErr w:type="spellStart"/>
+            <w:r>
+              <w:rPr>
+                <w:rFonts w:ascii="Arial" w:eastAsia="맑은 고딕" w:hAnsi="Arial" w:cs="Arial"/>
+                <w:sz w:val="22"/>
+              </w:rPr>
+              <w:t>newGarage</w:t>
+            </w:r>
+            <w:proofErr w:type="spellEnd"/>
+            <w:r>
+              <w:rPr>
+                <w:rFonts w:ascii="Arial" w:eastAsia="맑은 고딕" w:hAnsi="Arial" w:cs="Arial"/>
+                <w:sz w:val="22"/>
+              </w:rPr>
+              <w:t>": "OK"} or {"</w:t>
+            </w:r>
+            <w:proofErr w:type="spellStart"/>
+            <w:r>
+              <w:rPr>
+                <w:rFonts w:ascii="Arial" w:eastAsia="맑은 고딕" w:hAnsi="Arial" w:cs="Arial"/>
+                <w:sz w:val="22"/>
+              </w:rPr>
+              <w:t>newGarage</w:t>
+            </w:r>
+            <w:proofErr w:type="spellEnd"/>
+            <w:r>
+              <w:rPr>
+                <w:rFonts w:ascii="Arial" w:eastAsia="맑은 고딕" w:hAnsi="Arial" w:cs="Arial"/>
+                <w:sz w:val="22"/>
+              </w:rPr>
+              <w:t>": "FAIL"}</w:t>
             </w:r>
           </w:p>
         </w:tc>
@@ -17189,6 +17829,7 @@
                 <w:szCs w:val="20"/>
               </w:rPr>
             </w:pPr>
+            <w:proofErr w:type="spellStart"/>
             <w:r>
               <w:rPr>
                 <w:rFonts w:ascii="Arial" w:eastAsia="굴림" w:hAnsi="Arial" w:cs="Arial"/>
@@ -17198,6 +17839,7 @@
               <w:lastRenderedPageBreak/>
               <w:t>newReservation</w:t>
             </w:r>
+            <w:proofErr w:type="spellEnd"/>
           </w:p>
         </w:tc>
         <w:tc>
@@ -17227,7 +17869,49 @@
               <w:rPr>
                 <w:rFonts w:ascii="Arial" w:hAnsi="Arial" w:cs="Arial"/>
               </w:rPr>
-              <w:t>When a driver makes a reservation, WebService send new reservation to SureParkManger. SureParkManager update reservations database.</w:t>
+              <w:t xml:space="preserve">When a driver makes a reservation, </w:t>
+            </w:r>
+            <w:proofErr w:type="spellStart"/>
+            <w:r>
+              <w:rPr>
+                <w:rFonts w:ascii="Arial" w:hAnsi="Arial" w:cs="Arial"/>
+              </w:rPr>
+              <w:t>WebService</w:t>
+            </w:r>
+            <w:proofErr w:type="spellEnd"/>
+            <w:r>
+              <w:rPr>
+                <w:rFonts w:ascii="Arial" w:hAnsi="Arial" w:cs="Arial"/>
+              </w:rPr>
+              <w:t xml:space="preserve"> send new reservation to </w:t>
+            </w:r>
+            <w:proofErr w:type="spellStart"/>
+            <w:r>
+              <w:rPr>
+                <w:rFonts w:ascii="Arial" w:hAnsi="Arial" w:cs="Arial"/>
+              </w:rPr>
+              <w:t>SureParkManger</w:t>
+            </w:r>
+            <w:proofErr w:type="spellEnd"/>
+            <w:r>
+              <w:rPr>
+                <w:rFonts w:ascii="Arial" w:hAnsi="Arial" w:cs="Arial"/>
+              </w:rPr>
+              <w:t xml:space="preserve">. </w:t>
+            </w:r>
+            <w:proofErr w:type="spellStart"/>
+            <w:r>
+              <w:rPr>
+                <w:rFonts w:ascii="Arial" w:hAnsi="Arial" w:cs="Arial"/>
+              </w:rPr>
+              <w:t>SureParkManager</w:t>
+            </w:r>
+            <w:proofErr w:type="spellEnd"/>
+            <w:r>
+              <w:rPr>
+                <w:rFonts w:ascii="Arial" w:hAnsi="Arial" w:cs="Arial"/>
+              </w:rPr>
+              <w:t xml:space="preserve"> update reservations database.</w:t>
             </w:r>
           </w:p>
           <w:p>
@@ -17425,6 +18109,7 @@
                       <w:szCs w:val="20"/>
                     </w:rPr>
                   </w:pPr>
+                  <w:proofErr w:type="spellStart"/>
                   <w:r>
                     <w:rPr>
                       <w:rFonts w:ascii="Arial" w:eastAsia="굴림" w:hAnsi="Arial" w:cs="Arial"/>
@@ -17433,6 +18118,7 @@
                     </w:rPr>
                     <w:t>userID</w:t>
                   </w:r>
+                  <w:proofErr w:type="spellEnd"/>
                 </w:p>
               </w:tc>
               <w:tc>
@@ -17546,6 +18232,7 @@
                       <w:szCs w:val="20"/>
                     </w:rPr>
                   </w:pPr>
+                  <w:proofErr w:type="spellStart"/>
                   <w:r>
                     <w:rPr>
                       <w:rFonts w:ascii="Arial" w:eastAsia="굴림" w:hAnsi="Arial" w:cs="Arial" w:hint="eastAsia"/>
@@ -17554,6 +18241,7 @@
                     </w:rPr>
                     <w:t>reservationTime</w:t>
                   </w:r>
+                  <w:proofErr w:type="spellEnd"/>
                 </w:p>
               </w:tc>
               <w:tc>
@@ -17667,6 +18355,7 @@
                       <w:szCs w:val="20"/>
                     </w:rPr>
                   </w:pPr>
+                  <w:proofErr w:type="spellStart"/>
                   <w:r>
                     <w:rPr>
                       <w:rFonts w:ascii="Arial" w:eastAsia="굴림" w:hAnsi="Arial" w:cs="Arial"/>
@@ -17675,6 +18364,7 @@
                     </w:rPr>
                     <w:t>cardInfo</w:t>
                   </w:r>
+                  <w:proofErr w:type="spellEnd"/>
                 </w:p>
               </w:tc>
               <w:tc>
@@ -17787,6 +18477,7 @@
                       <w:szCs w:val="20"/>
                     </w:rPr>
                   </w:pPr>
+                  <w:proofErr w:type="spellStart"/>
                   <w:r>
                     <w:rPr>
                       <w:rFonts w:ascii="Arial" w:eastAsia="굴림" w:hAnsi="Arial" w:cs="Arial"/>
@@ -17795,6 +18486,7 @@
                     </w:rPr>
                     <w:t>confirmInformation</w:t>
                   </w:r>
+                  <w:proofErr w:type="spellEnd"/>
                 </w:p>
               </w:tc>
               <w:tc>
@@ -17907,6 +18599,7 @@
                       <w:szCs w:val="20"/>
                     </w:rPr>
                   </w:pPr>
+                  <w:proofErr w:type="spellStart"/>
                   <w:r>
                     <w:rPr>
                       <w:rFonts w:ascii="Arial" w:eastAsia="굴림" w:hAnsi="Arial" w:cs="Arial"/>
@@ -17915,6 +18608,7 @@
                     </w:rPr>
                     <w:t>gracePeriod</w:t>
                   </w:r>
+                  <w:proofErr w:type="spellEnd"/>
                 </w:p>
               </w:tc>
               <w:tc>
@@ -17981,6 +18675,7 @@
                       <w:szCs w:val="20"/>
                     </w:rPr>
                   </w:pPr>
+                  <w:proofErr w:type="spellStart"/>
                   <w:r>
                     <w:rPr>
                       <w:rFonts w:ascii="Arial" w:eastAsia="맑은 고딕" w:hAnsi="Arial" w:cs="Arial"/>
@@ -17988,7 +18683,17 @@
                       <w:kern w:val="0"/>
                       <w:szCs w:val="20"/>
                     </w:rPr>
-                    <w:t>gracePeriod value</w:t>
+                    <w:t>gracePeriod</w:t>
+                  </w:r>
+                  <w:proofErr w:type="spellEnd"/>
+                  <w:r>
+                    <w:rPr>
+                      <w:rFonts w:ascii="Arial" w:eastAsia="맑은 고딕" w:hAnsi="Arial" w:cs="Arial"/>
+                      <w:color w:val="000000"/>
+                      <w:kern w:val="0"/>
+                      <w:szCs w:val="20"/>
+                    </w:rPr>
+                    <w:t xml:space="preserve"> value</w:t>
                   </w:r>
                 </w:p>
               </w:tc>
@@ -18027,6 +18732,7 @@
                       <w:szCs w:val="20"/>
                     </w:rPr>
                   </w:pPr>
+                  <w:proofErr w:type="spellStart"/>
                   <w:r>
                     <w:rPr>
                       <w:rFonts w:ascii="Arial" w:eastAsia="굴림" w:hAnsi="Arial" w:cs="Arial"/>
@@ -18035,6 +18741,7 @@
                     </w:rPr>
                     <w:t>parkingFee</w:t>
                   </w:r>
+                  <w:proofErr w:type="spellEnd"/>
                 </w:p>
               </w:tc>
               <w:tc>
@@ -18147,6 +18854,7 @@
                       <w:szCs w:val="20"/>
                     </w:rPr>
                   </w:pPr>
+                  <w:proofErr w:type="spellStart"/>
                   <w:r>
                     <w:rPr>
                       <w:rFonts w:ascii="Arial" w:eastAsia="맑은 고딕" w:hAnsi="Arial" w:cs="Arial"/>
@@ -18155,6 +18863,7 @@
                     </w:rPr>
                     <w:t>usingGarage</w:t>
                   </w:r>
+                  <w:proofErr w:type="spellEnd"/>
                 </w:p>
               </w:tc>
               <w:tc>
@@ -18256,8 +18965,9 @@
                 <w:kern w:val="0"/>
                 <w:szCs w:val="20"/>
               </w:rPr>
-              <w:t xml:space="preserve">{"newReservation": {"userID":"jack", </w:t>
-            </w:r>
+              <w:t>{"</w:t>
+            </w:r>
+            <w:proofErr w:type="spellStart"/>
             <w:r>
               <w:rPr>
                 <w:rFonts w:ascii="Arial" w:eastAsia="굴림" w:hAnsi="Arial" w:cs="Arial"/>
@@ -18265,8 +18975,9 @@
                 <w:kern w:val="0"/>
                 <w:szCs w:val="20"/>
               </w:rPr>
-              <w:t xml:space="preserve">“reservationTime”:”2016-06-22T14:30:00.000Z”, </w:t>
-            </w:r>
+              <w:t>newReservation</w:t>
+            </w:r>
+            <w:proofErr w:type="spellEnd"/>
             <w:r>
               <w:rPr>
                 <w:rFonts w:ascii="Arial" w:eastAsia="굴림" w:hAnsi="Arial" w:cs="Arial"/>
@@ -18274,7 +18985,65 @@
                 <w:kern w:val="0"/>
                 <w:szCs w:val="20"/>
               </w:rPr>
-              <w:t>"cardInfo":"1111-****-****-4444", "confirmInformation":"A1234", "gracePeriod":"90", "parkingFee":"30", "usingGarage":"Sure-Park"}}</w:t>
+              <w:t>": {"</w:t>
+            </w:r>
+            <w:proofErr w:type="spellStart"/>
+            <w:r>
+              <w:rPr>
+                <w:rFonts w:ascii="Arial" w:eastAsia="굴림" w:hAnsi="Arial" w:cs="Arial"/>
+                <w:bCs/>
+                <w:kern w:val="0"/>
+                <w:szCs w:val="20"/>
+              </w:rPr>
+              <w:t>userID</w:t>
+            </w:r>
+            <w:proofErr w:type="spellEnd"/>
+            <w:r>
+              <w:rPr>
+                <w:rFonts w:ascii="Arial" w:eastAsia="굴림" w:hAnsi="Arial" w:cs="Arial"/>
+                <w:bCs/>
+                <w:kern w:val="0"/>
+                <w:szCs w:val="20"/>
+              </w:rPr>
+              <w:t xml:space="preserve">":"jack", </w:t>
+            </w:r>
+            <w:r>
+              <w:rPr>
+                <w:rFonts w:ascii="Arial" w:eastAsia="굴림" w:hAnsi="Arial" w:cs="Arial"/>
+                <w:bCs/>
+                <w:kern w:val="0"/>
+                <w:szCs w:val="20"/>
+              </w:rPr>
+              <w:t xml:space="preserve">“reservationTime”:”2016-06-22T14:30:00.000Z”, </w:t>
+            </w:r>
+            <w:r>
+              <w:rPr>
+                <w:rFonts w:ascii="Arial" w:eastAsia="굴림" w:hAnsi="Arial" w:cs="Arial"/>
+                <w:bCs/>
+                <w:kern w:val="0"/>
+                <w:szCs w:val="20"/>
+              </w:rPr>
+              <w:t>"cardInfo":"1111-****-****-4444", "confirmInformation":"A1234", "gracePeriod":"90", "parkingFee":"30", "</w:t>
+            </w:r>
+            <w:proofErr w:type="spellStart"/>
+            <w:r>
+              <w:rPr>
+                <w:rFonts w:ascii="Arial" w:eastAsia="굴림" w:hAnsi="Arial" w:cs="Arial"/>
+                <w:bCs/>
+                <w:kern w:val="0"/>
+                <w:szCs w:val="20"/>
+              </w:rPr>
+              <w:t>usingGarage</w:t>
+            </w:r>
+            <w:proofErr w:type="spellEnd"/>
+            <w:r>
+              <w:rPr>
+                <w:rFonts w:ascii="Arial" w:eastAsia="굴림" w:hAnsi="Arial" w:cs="Arial"/>
+                <w:bCs/>
+                <w:kern w:val="0"/>
+                <w:szCs w:val="20"/>
+              </w:rPr>
+              <w:t>":"Sure-Park"}}</w:t>
             </w:r>
           </w:p>
           <w:p>
@@ -18635,8 +19404,18 @@
                 <w:kern w:val="0"/>
                 <w:szCs w:val="20"/>
               </w:rPr>
-              <w:t xml:space="preserve"> newReservation</w:t>
-            </w:r>
+              <w:t xml:space="preserve"> </w:t>
+            </w:r>
+            <w:proofErr w:type="spellStart"/>
+            <w:r>
+              <w:rPr>
+                <w:rFonts w:ascii="Arial" w:eastAsia="굴림" w:hAnsi="Arial" w:cs="Arial"/>
+                <w:kern w:val="0"/>
+                <w:szCs w:val="20"/>
+              </w:rPr>
+              <w:t>newReservation</w:t>
+            </w:r>
+            <w:proofErr w:type="spellEnd"/>
             <w:r>
               <w:rPr>
                 <w:rFonts w:ascii="Arial" w:eastAsia="맑은 고딕" w:hAnsi="Arial" w:cs="Arial"/>
@@ -18650,8 +19429,18 @@
                 <w:kern w:val="0"/>
                 <w:szCs w:val="20"/>
               </w:rPr>
-              <w:t xml:space="preserve"> newReservation</w:t>
-            </w:r>
+              <w:t xml:space="preserve"> </w:t>
+            </w:r>
+            <w:proofErr w:type="spellStart"/>
+            <w:r>
+              <w:rPr>
+                <w:rFonts w:ascii="Arial" w:eastAsia="굴림" w:hAnsi="Arial" w:cs="Arial"/>
+                <w:kern w:val="0"/>
+                <w:szCs w:val="20"/>
+              </w:rPr>
+              <w:t>newReservation</w:t>
+            </w:r>
+            <w:proofErr w:type="spellEnd"/>
             <w:r>
               <w:rPr>
                 <w:rFonts w:ascii="Arial" w:eastAsia="맑은 고딕" w:hAnsi="Arial" w:cs="Arial"/>
@@ -18693,6 +19482,7 @@
                 <w:szCs w:val="20"/>
               </w:rPr>
             </w:pPr>
+            <w:proofErr w:type="spellStart"/>
             <w:r>
               <w:rPr>
                 <w:rFonts w:ascii="Arial" w:eastAsia="굴림" w:hAnsi="Arial" w:cs="Arial"/>
@@ -18701,6 +19491,7 @@
               </w:rPr>
               <w:t>cancelReservation</w:t>
             </w:r>
+            <w:proofErr w:type="spellEnd"/>
           </w:p>
         </w:tc>
         <w:tc>
@@ -18730,7 +19521,49 @@
               <w:rPr>
                 <w:rFonts w:ascii="Arial" w:hAnsi="Arial" w:cs="Arial"/>
               </w:rPr>
-              <w:t>When a driver cancels a reservation, WebService send cancel reservation to SureParkManger. SureParkManager update reservations database.</w:t>
+              <w:t xml:space="preserve">When a driver cancels a reservation, </w:t>
+            </w:r>
+            <w:proofErr w:type="spellStart"/>
+            <w:r>
+              <w:rPr>
+                <w:rFonts w:ascii="Arial" w:hAnsi="Arial" w:cs="Arial"/>
+              </w:rPr>
+              <w:t>WebService</w:t>
+            </w:r>
+            <w:proofErr w:type="spellEnd"/>
+            <w:r>
+              <w:rPr>
+                <w:rFonts w:ascii="Arial" w:hAnsi="Arial" w:cs="Arial"/>
+              </w:rPr>
+              <w:t xml:space="preserve"> send cancel reservation to </w:t>
+            </w:r>
+            <w:proofErr w:type="spellStart"/>
+            <w:r>
+              <w:rPr>
+                <w:rFonts w:ascii="Arial" w:hAnsi="Arial" w:cs="Arial"/>
+              </w:rPr>
+              <w:t>SureParkManger</w:t>
+            </w:r>
+            <w:proofErr w:type="spellEnd"/>
+            <w:r>
+              <w:rPr>
+                <w:rFonts w:ascii="Arial" w:hAnsi="Arial" w:cs="Arial"/>
+              </w:rPr>
+              <w:t xml:space="preserve">. </w:t>
+            </w:r>
+            <w:proofErr w:type="spellStart"/>
+            <w:r>
+              <w:rPr>
+                <w:rFonts w:ascii="Arial" w:hAnsi="Arial" w:cs="Arial"/>
+              </w:rPr>
+              <w:t>SureParkManager</w:t>
+            </w:r>
+            <w:proofErr w:type="spellEnd"/>
+            <w:r>
+              <w:rPr>
+                <w:rFonts w:ascii="Arial" w:hAnsi="Arial" w:cs="Arial"/>
+              </w:rPr>
+              <w:t xml:space="preserve"> update reservations database.</w:t>
             </w:r>
           </w:p>
           <w:p>
@@ -18938,6 +19771,7 @@
                       <w:szCs w:val="20"/>
                     </w:rPr>
                   </w:pPr>
+                  <w:proofErr w:type="spellStart"/>
                   <w:r>
                     <w:rPr>
                       <w:rFonts w:ascii="Arial" w:eastAsia="굴림" w:hAnsi="Arial" w:cs="Arial"/>
@@ -18947,6 +19781,7 @@
                     <w:lastRenderedPageBreak/>
                     <w:t>userID</w:t>
                   </w:r>
+                  <w:proofErr w:type="spellEnd"/>
                 </w:p>
               </w:tc>
               <w:tc>
@@ -19096,6 +19931,7 @@
                       <w:szCs w:val="20"/>
                     </w:rPr>
                   </w:pPr>
+                  <w:proofErr w:type="spellStart"/>
                   <w:r>
                     <w:rPr>
                       <w:rFonts w:ascii="Arial" w:eastAsia="굴림" w:hAnsi="Arial" w:cs="Arial"/>
@@ -19104,6 +19940,7 @@
                     </w:rPr>
                     <w:t>confirmInformation</w:t>
                   </w:r>
+                  <w:proofErr w:type="spellEnd"/>
                 </w:p>
               </w:tc>
               <w:tc>
@@ -19216,6 +20053,7 @@
                       <w:szCs w:val="20"/>
                     </w:rPr>
                   </w:pPr>
+                  <w:proofErr w:type="spellStart"/>
                   <w:r>
                     <w:rPr>
                       <w:rFonts w:ascii="Arial" w:eastAsia="맑은 고딕" w:hAnsi="Arial" w:cs="Arial"/>
@@ -19224,6 +20062,7 @@
                     </w:rPr>
                     <w:t>usingGarage</w:t>
                   </w:r>
+                  <w:proofErr w:type="spellEnd"/>
                 </w:p>
               </w:tc>
               <w:tc>
@@ -19323,7 +20162,61 @@
                 <w:color w:val="212121"/>
                 <w:sz w:val="22"/>
               </w:rPr>
-              <w:t>Ex) {"cancelReservation": {"userID":"jack", "usingGarage":"Sure-Park", "confirmInformation":"A1234"}}</w:t>
+              <w:t>Ex) {"</w:t>
+            </w:r>
+            <w:proofErr w:type="spellStart"/>
+            <w:r>
+              <w:rPr>
+                <w:rFonts w:ascii="Arial" w:eastAsia="맑은 고딕" w:hAnsi="Arial" w:cs="Arial"/>
+                <w:color w:val="212121"/>
+                <w:sz w:val="22"/>
+              </w:rPr>
+              <w:t>cancelReservation</w:t>
+            </w:r>
+            <w:proofErr w:type="spellEnd"/>
+            <w:r>
+              <w:rPr>
+                <w:rFonts w:ascii="Arial" w:eastAsia="맑은 고딕" w:hAnsi="Arial" w:cs="Arial"/>
+                <w:color w:val="212121"/>
+                <w:sz w:val="22"/>
+              </w:rPr>
+              <w:t>": {"</w:t>
+            </w:r>
+            <w:proofErr w:type="spellStart"/>
+            <w:r>
+              <w:rPr>
+                <w:rFonts w:ascii="Arial" w:eastAsia="맑은 고딕" w:hAnsi="Arial" w:cs="Arial"/>
+                <w:color w:val="212121"/>
+                <w:sz w:val="22"/>
+              </w:rPr>
+              <w:t>userID</w:t>
+            </w:r>
+            <w:proofErr w:type="spellEnd"/>
+            <w:r>
+              <w:rPr>
+                <w:rFonts w:ascii="Arial" w:eastAsia="맑은 고딕" w:hAnsi="Arial" w:cs="Arial"/>
+                <w:color w:val="212121"/>
+                <w:sz w:val="22"/>
+              </w:rPr>
+              <w:t>":"jack", "</w:t>
+            </w:r>
+            <w:proofErr w:type="spellStart"/>
+            <w:r>
+              <w:rPr>
+                <w:rFonts w:ascii="Arial" w:eastAsia="맑은 고딕" w:hAnsi="Arial" w:cs="Arial"/>
+                <w:color w:val="212121"/>
+                <w:sz w:val="22"/>
+              </w:rPr>
+              <w:t>usingGarage</w:t>
+            </w:r>
+            <w:proofErr w:type="spellEnd"/>
+            <w:r>
+              <w:rPr>
+                <w:rFonts w:ascii="Arial" w:eastAsia="맑은 고딕" w:hAnsi="Arial" w:cs="Arial"/>
+                <w:color w:val="212121"/>
+                <w:sz w:val="22"/>
+              </w:rPr>
+              <w:t>":"Sure-Park", "confirmInformation":"A1234"}}</w:t>
             </w:r>
           </w:p>
           <w:p>
@@ -19669,8 +20562,18 @@
                 <w:kern w:val="0"/>
                 <w:szCs w:val="20"/>
               </w:rPr>
-              <w:t xml:space="preserve"> cancelReservation</w:t>
-            </w:r>
+              <w:t xml:space="preserve"> </w:t>
+            </w:r>
+            <w:proofErr w:type="spellStart"/>
+            <w:r>
+              <w:rPr>
+                <w:rFonts w:ascii="Arial" w:eastAsia="굴림" w:hAnsi="Arial" w:cs="Arial"/>
+                <w:kern w:val="0"/>
+                <w:szCs w:val="20"/>
+              </w:rPr>
+              <w:t>cancelReservation</w:t>
+            </w:r>
+            <w:proofErr w:type="spellEnd"/>
             <w:r>
               <w:rPr>
                 <w:rFonts w:ascii="Arial" w:eastAsia="맑은 고딕" w:hAnsi="Arial" w:cs="Arial"/>
@@ -19684,8 +20587,18 @@
                 <w:kern w:val="0"/>
                 <w:szCs w:val="20"/>
               </w:rPr>
-              <w:t xml:space="preserve"> cancelReservation</w:t>
-            </w:r>
+              <w:t xml:space="preserve"> </w:t>
+            </w:r>
+            <w:proofErr w:type="spellStart"/>
+            <w:r>
+              <w:rPr>
+                <w:rFonts w:ascii="Arial" w:eastAsia="굴림" w:hAnsi="Arial" w:cs="Arial"/>
+                <w:kern w:val="0"/>
+                <w:szCs w:val="20"/>
+              </w:rPr>
+              <w:t>cancelReservation</w:t>
+            </w:r>
+            <w:proofErr w:type="spellEnd"/>
             <w:r>
               <w:rPr>
                 <w:rFonts w:ascii="Arial" w:eastAsia="맑은 고딕" w:hAnsi="Arial" w:cs="Arial"/>
@@ -19727,6 +20640,7 @@
                 <w:szCs w:val="20"/>
               </w:rPr>
             </w:pPr>
+            <w:proofErr w:type="spellStart"/>
             <w:r>
               <w:rPr>
                 <w:rFonts w:ascii="Arial" w:eastAsia="굴림" w:hAnsi="Arial" w:cs="Arial"/>
@@ -19736,6 +20650,7 @@
               <w:lastRenderedPageBreak/>
               <w:t>newUser</w:t>
             </w:r>
+            <w:proofErr w:type="spellEnd"/>
           </w:p>
         </w:tc>
         <w:tc>
@@ -19765,7 +20680,49 @@
               <w:rPr>
                 <w:rFonts w:ascii="Arial" w:hAnsi="Arial" w:cs="Arial"/>
               </w:rPr>
-              <w:t>When new user signed up, Web Service send new user sign up information to SureParkManager. SureParkManager update users database.</w:t>
+              <w:t xml:space="preserve">When new user signed up, Web Service send new user sign up information to </w:t>
+            </w:r>
+            <w:proofErr w:type="spellStart"/>
+            <w:r>
+              <w:rPr>
+                <w:rFonts w:ascii="Arial" w:hAnsi="Arial" w:cs="Arial"/>
+              </w:rPr>
+              <w:t>SureParkManager</w:t>
+            </w:r>
+            <w:proofErr w:type="spellEnd"/>
+            <w:r>
+              <w:rPr>
+                <w:rFonts w:ascii="Arial" w:hAnsi="Arial" w:cs="Arial"/>
+              </w:rPr>
+              <w:t xml:space="preserve">. </w:t>
+            </w:r>
+            <w:proofErr w:type="spellStart"/>
+            <w:r>
+              <w:rPr>
+                <w:rFonts w:ascii="Arial" w:hAnsi="Arial" w:cs="Arial"/>
+              </w:rPr>
+              <w:t>SureParkManager</w:t>
+            </w:r>
+            <w:proofErr w:type="spellEnd"/>
+            <w:r>
+              <w:rPr>
+                <w:rFonts w:ascii="Arial" w:hAnsi="Arial" w:cs="Arial"/>
+              </w:rPr>
+              <w:t xml:space="preserve"> update </w:t>
+            </w:r>
+            <w:proofErr w:type="gramStart"/>
+            <w:r>
+              <w:rPr>
+                <w:rFonts w:ascii="Arial" w:hAnsi="Arial" w:cs="Arial"/>
+              </w:rPr>
+              <w:t>users</w:t>
+            </w:r>
+            <w:proofErr w:type="gramEnd"/>
+            <w:r>
+              <w:rPr>
+                <w:rFonts w:ascii="Arial" w:hAnsi="Arial" w:cs="Arial"/>
+              </w:rPr>
+              <w:t xml:space="preserve"> database.</w:t>
             </w:r>
           </w:p>
           <w:p>
@@ -19963,6 +20920,7 @@
                       <w:szCs w:val="20"/>
                     </w:rPr>
                   </w:pPr>
+                  <w:proofErr w:type="spellStart"/>
                   <w:r>
                     <w:rPr>
                       <w:rFonts w:ascii="Arial" w:eastAsia="굴림" w:hAnsi="Arial" w:cs="Arial"/>
@@ -19971,6 +20929,7 @@
                     </w:rPr>
                     <w:t>userID</w:t>
                   </w:r>
+                  <w:proofErr w:type="spellEnd"/>
                 </w:p>
               </w:tc>
               <w:tc>
@@ -20084,6 +21043,7 @@
                       <w:szCs w:val="20"/>
                     </w:rPr>
                   </w:pPr>
+                  <w:proofErr w:type="spellStart"/>
                   <w:r>
                     <w:rPr>
                       <w:rFonts w:ascii="Arial" w:eastAsia="굴림" w:hAnsi="Arial" w:cs="Arial"/>
@@ -20092,6 +21052,7 @@
                     </w:rPr>
                     <w:t>userPassword</w:t>
                   </w:r>
+                  <w:proofErr w:type="spellEnd"/>
                 </w:p>
               </w:tc>
               <w:tc>
@@ -20204,6 +21165,7 @@
                       <w:szCs w:val="20"/>
                     </w:rPr>
                   </w:pPr>
+                  <w:proofErr w:type="spellStart"/>
                   <w:r>
                     <w:rPr>
                       <w:rFonts w:ascii="Arial" w:eastAsia="맑은 고딕" w:hAnsi="Arial" w:cs="Arial"/>
@@ -20212,6 +21174,7 @@
                     </w:rPr>
                     <w:t>userType</w:t>
                   </w:r>
+                  <w:proofErr w:type="spellEnd"/>
                 </w:p>
               </w:tc>
               <w:tc>
@@ -20285,7 +21248,27 @@
                       <w:kern w:val="0"/>
                       <w:szCs w:val="20"/>
                     </w:rPr>
-                    <w:t>classify driver, attentant and owner</w:t>
+                    <w:t xml:space="preserve">classify driver, </w:t>
+                  </w:r>
+                  <w:proofErr w:type="spellStart"/>
+                  <w:r>
+                    <w:rPr>
+                      <w:rFonts w:ascii="Arial" w:eastAsia="맑은 고딕" w:hAnsi="Arial" w:cs="Arial"/>
+                      <w:color w:val="000000"/>
+                      <w:kern w:val="0"/>
+                      <w:szCs w:val="20"/>
+                    </w:rPr>
+                    <w:t>attentant</w:t>
+                  </w:r>
+                  <w:proofErr w:type="spellEnd"/>
+                  <w:r>
+                    <w:rPr>
+                      <w:rFonts w:ascii="Arial" w:eastAsia="맑은 고딕" w:hAnsi="Arial" w:cs="Arial"/>
+                      <w:color w:val="000000"/>
+                      <w:kern w:val="0"/>
+                      <w:szCs w:val="20"/>
+                    </w:rPr>
+                    <w:t xml:space="preserve"> and owner</w:t>
                   </w:r>
                 </w:p>
               </w:tc>
@@ -20324,6 +21307,7 @@
                       <w:szCs w:val="20"/>
                     </w:rPr>
                   </w:pPr>
+                  <w:proofErr w:type="spellStart"/>
                   <w:r>
                     <w:rPr>
                       <w:rFonts w:ascii="Arial" w:eastAsia="맑은 고딕" w:hAnsi="Arial" w:cs="Arial"/>
@@ -20332,6 +21316,7 @@
                     </w:rPr>
                     <w:t>userName</w:t>
                   </w:r>
+                  <w:proofErr w:type="spellEnd"/>
                 </w:p>
               </w:tc>
               <w:tc>
@@ -20444,6 +21429,7 @@
                       <w:szCs w:val="20"/>
                     </w:rPr>
                   </w:pPr>
+                  <w:proofErr w:type="spellStart"/>
                   <w:r>
                     <w:rPr>
                       <w:rFonts w:ascii="Arial" w:eastAsia="맑은 고딕" w:hAnsi="Arial" w:cs="Arial"/>
@@ -20452,6 +21438,7 @@
                     </w:rPr>
                     <w:t>userEmail</w:t>
                   </w:r>
+                  <w:proofErr w:type="spellEnd"/>
                 </w:p>
               </w:tc>
               <w:tc>
@@ -20564,6 +21551,7 @@
                       <w:szCs w:val="20"/>
                     </w:rPr>
                   </w:pPr>
+                  <w:proofErr w:type="spellStart"/>
                   <w:r>
                     <w:rPr>
                       <w:rFonts w:ascii="Arial" w:eastAsia="맑은 고딕" w:hAnsi="Arial" w:cs="Arial"/>
@@ -20572,6 +21560,7 @@
                     </w:rPr>
                     <w:t>displayName</w:t>
                   </w:r>
+                  <w:proofErr w:type="spellEnd"/>
                 </w:p>
               </w:tc>
               <w:tc>
@@ -20681,7 +21670,187 @@
                 <w:color w:val="212121"/>
                 <w:sz w:val="22"/>
               </w:rPr>
-              <w:t>{"newUser": {"userID":"myID", "userPassword":"myPassword", "userType":"user", "userName":"myName", "userEmail": “myEmail@email.com", "displayName":"MY NAME"}}</w:t>
+              <w:t>{"</w:t>
+            </w:r>
+            <w:proofErr w:type="spellStart"/>
+            <w:r>
+              <w:rPr>
+                <w:rFonts w:ascii="Arial" w:eastAsia="맑은 고딕" w:hAnsi="Arial" w:cs="Arial"/>
+                <w:color w:val="212121"/>
+                <w:sz w:val="22"/>
+              </w:rPr>
+              <w:t>newUser</w:t>
+            </w:r>
+            <w:proofErr w:type="spellEnd"/>
+            <w:r>
+              <w:rPr>
+                <w:rFonts w:ascii="Arial" w:eastAsia="맑은 고딕" w:hAnsi="Arial" w:cs="Arial"/>
+                <w:color w:val="212121"/>
+                <w:sz w:val="22"/>
+              </w:rPr>
+              <w:t>": {"</w:t>
+            </w:r>
+            <w:proofErr w:type="spellStart"/>
+            <w:r>
+              <w:rPr>
+                <w:rFonts w:ascii="Arial" w:eastAsia="맑은 고딕" w:hAnsi="Arial" w:cs="Arial"/>
+                <w:color w:val="212121"/>
+                <w:sz w:val="22"/>
+              </w:rPr>
+              <w:t>userID</w:t>
+            </w:r>
+            <w:proofErr w:type="spellEnd"/>
+            <w:r>
+              <w:rPr>
+                <w:rFonts w:ascii="Arial" w:eastAsia="맑은 고딕" w:hAnsi="Arial" w:cs="Arial"/>
+                <w:color w:val="212121"/>
+                <w:sz w:val="22"/>
+              </w:rPr>
+              <w:t>":"</w:t>
+            </w:r>
+            <w:proofErr w:type="spellStart"/>
+            <w:r>
+              <w:rPr>
+                <w:rFonts w:ascii="Arial" w:eastAsia="맑은 고딕" w:hAnsi="Arial" w:cs="Arial"/>
+                <w:color w:val="212121"/>
+                <w:sz w:val="22"/>
+              </w:rPr>
+              <w:t>myID</w:t>
+            </w:r>
+            <w:proofErr w:type="spellEnd"/>
+            <w:r>
+              <w:rPr>
+                <w:rFonts w:ascii="Arial" w:eastAsia="맑은 고딕" w:hAnsi="Arial" w:cs="Arial"/>
+                <w:color w:val="212121"/>
+                <w:sz w:val="22"/>
+              </w:rPr>
+              <w:t>", "</w:t>
+            </w:r>
+            <w:proofErr w:type="spellStart"/>
+            <w:r>
+              <w:rPr>
+                <w:rFonts w:ascii="Arial" w:eastAsia="맑은 고딕" w:hAnsi="Arial" w:cs="Arial"/>
+                <w:color w:val="212121"/>
+                <w:sz w:val="22"/>
+              </w:rPr>
+              <w:t>userPassword</w:t>
+            </w:r>
+            <w:proofErr w:type="spellEnd"/>
+            <w:r>
+              <w:rPr>
+                <w:rFonts w:ascii="Arial" w:eastAsia="맑은 고딕" w:hAnsi="Arial" w:cs="Arial"/>
+                <w:color w:val="212121"/>
+                <w:sz w:val="22"/>
+              </w:rPr>
+              <w:t>":"</w:t>
+            </w:r>
+            <w:proofErr w:type="spellStart"/>
+            <w:r>
+              <w:rPr>
+                <w:rFonts w:ascii="Arial" w:eastAsia="맑은 고딕" w:hAnsi="Arial" w:cs="Arial"/>
+                <w:color w:val="212121"/>
+                <w:sz w:val="22"/>
+              </w:rPr>
+              <w:t>myPassword</w:t>
+            </w:r>
+            <w:proofErr w:type="spellEnd"/>
+            <w:r>
+              <w:rPr>
+                <w:rFonts w:ascii="Arial" w:eastAsia="맑은 고딕" w:hAnsi="Arial" w:cs="Arial"/>
+                <w:color w:val="212121"/>
+                <w:sz w:val="22"/>
+              </w:rPr>
+              <w:t>", "</w:t>
+            </w:r>
+            <w:proofErr w:type="spellStart"/>
+            <w:r>
+              <w:rPr>
+                <w:rFonts w:ascii="Arial" w:eastAsia="맑은 고딕" w:hAnsi="Arial" w:cs="Arial"/>
+                <w:color w:val="212121"/>
+                <w:sz w:val="22"/>
+              </w:rPr>
+              <w:t>userType</w:t>
+            </w:r>
+            <w:proofErr w:type="spellEnd"/>
+            <w:r>
+              <w:rPr>
+                <w:rFonts w:ascii="Arial" w:eastAsia="맑은 고딕" w:hAnsi="Arial" w:cs="Arial"/>
+                <w:color w:val="212121"/>
+                <w:sz w:val="22"/>
+              </w:rPr>
+              <w:t>":"user", "</w:t>
+            </w:r>
+            <w:proofErr w:type="spellStart"/>
+            <w:r>
+              <w:rPr>
+                <w:rFonts w:ascii="Arial" w:eastAsia="맑은 고딕" w:hAnsi="Arial" w:cs="Arial"/>
+                <w:color w:val="212121"/>
+                <w:sz w:val="22"/>
+              </w:rPr>
+              <w:t>userName</w:t>
+            </w:r>
+            <w:proofErr w:type="spellEnd"/>
+            <w:r>
+              <w:rPr>
+                <w:rFonts w:ascii="Arial" w:eastAsia="맑은 고딕" w:hAnsi="Arial" w:cs="Arial"/>
+                <w:color w:val="212121"/>
+                <w:sz w:val="22"/>
+              </w:rPr>
+              <w:t>":"</w:t>
+            </w:r>
+            <w:proofErr w:type="spellStart"/>
+            <w:r>
+              <w:rPr>
+                <w:rFonts w:ascii="Arial" w:eastAsia="맑은 고딕" w:hAnsi="Arial" w:cs="Arial"/>
+                <w:color w:val="212121"/>
+                <w:sz w:val="22"/>
+              </w:rPr>
+              <w:t>myName</w:t>
+            </w:r>
+            <w:proofErr w:type="spellEnd"/>
+            <w:r>
+              <w:rPr>
+                <w:rFonts w:ascii="Arial" w:eastAsia="맑은 고딕" w:hAnsi="Arial" w:cs="Arial"/>
+                <w:color w:val="212121"/>
+                <w:sz w:val="22"/>
+              </w:rPr>
+              <w:t>", "</w:t>
+            </w:r>
+            <w:proofErr w:type="spellStart"/>
+            <w:r>
+              <w:rPr>
+                <w:rFonts w:ascii="Arial" w:eastAsia="맑은 고딕" w:hAnsi="Arial" w:cs="Arial"/>
+                <w:color w:val="212121"/>
+                <w:sz w:val="22"/>
+              </w:rPr>
+              <w:t>userEmail</w:t>
+            </w:r>
+            <w:proofErr w:type="spellEnd"/>
+            <w:r>
+              <w:rPr>
+                <w:rFonts w:ascii="Arial" w:eastAsia="맑은 고딕" w:hAnsi="Arial" w:cs="Arial"/>
+                <w:color w:val="212121"/>
+                <w:sz w:val="22"/>
+              </w:rPr>
+              <w:t>": “myEmail@email.com", "</w:t>
+            </w:r>
+            <w:proofErr w:type="spellStart"/>
+            <w:r>
+              <w:rPr>
+                <w:rFonts w:ascii="Arial" w:eastAsia="맑은 고딕" w:hAnsi="Arial" w:cs="Arial"/>
+                <w:color w:val="212121"/>
+                <w:sz w:val="22"/>
+              </w:rPr>
+              <w:t>displayName</w:t>
+            </w:r>
+            <w:proofErr w:type="spellEnd"/>
+            <w:r>
+              <w:rPr>
+                <w:rFonts w:ascii="Arial" w:eastAsia="맑은 고딕" w:hAnsi="Arial" w:cs="Arial"/>
+                <w:color w:val="212121"/>
+                <w:sz w:val="22"/>
+              </w:rPr>
+              <w:t>":"MY NAME"}}</w:t>
             </w:r>
           </w:p>
           <w:p>
@@ -21027,8 +22196,18 @@
                 <w:kern w:val="0"/>
                 <w:szCs w:val="20"/>
               </w:rPr>
-              <w:t xml:space="preserve"> newUser</w:t>
-            </w:r>
+              <w:t xml:space="preserve"> </w:t>
+            </w:r>
+            <w:proofErr w:type="spellStart"/>
+            <w:r>
+              <w:rPr>
+                <w:rFonts w:ascii="Arial" w:eastAsia="굴림" w:hAnsi="Arial" w:cs="Arial"/>
+                <w:kern w:val="0"/>
+                <w:szCs w:val="20"/>
+              </w:rPr>
+              <w:t>newUser</w:t>
+            </w:r>
+            <w:proofErr w:type="spellEnd"/>
             <w:r>
               <w:rPr>
                 <w:rFonts w:ascii="Arial" w:eastAsia="맑은 고딕" w:hAnsi="Arial" w:cs="Arial"/>
@@ -21042,8 +22221,18 @@
                 <w:kern w:val="0"/>
                 <w:szCs w:val="20"/>
               </w:rPr>
-              <w:t xml:space="preserve"> newUser</w:t>
-            </w:r>
+              <w:t xml:space="preserve"> </w:t>
+            </w:r>
+            <w:proofErr w:type="spellStart"/>
+            <w:r>
+              <w:rPr>
+                <w:rFonts w:ascii="Arial" w:eastAsia="굴림" w:hAnsi="Arial" w:cs="Arial"/>
+                <w:kern w:val="0"/>
+                <w:szCs w:val="20"/>
+              </w:rPr>
+              <w:t>newUser</w:t>
+            </w:r>
+            <w:proofErr w:type="spellEnd"/>
             <w:r>
               <w:rPr>
                 <w:rFonts w:ascii="Arial" w:eastAsia="맑은 고딕" w:hAnsi="Arial" w:cs="Arial"/>
@@ -21088,6 +22277,7 @@
                 <w:szCs w:val="20"/>
               </w:rPr>
             </w:pPr>
+            <w:proofErr w:type="spellStart"/>
             <w:r>
               <w:rPr>
                 <w:rFonts w:ascii="Arial" w:eastAsia="굴림" w:hAnsi="Arial" w:cs="Arial"/>
@@ -21096,6 +22286,7 @@
               </w:rPr>
               <w:t>parkingCar</w:t>
             </w:r>
+            <w:proofErr w:type="spellEnd"/>
           </w:p>
         </w:tc>
         <w:tc>
@@ -21125,7 +22316,35 @@
               <w:rPr>
                 <w:rFonts w:ascii="Arial" w:hAnsi="Arial" w:cs="Arial"/>
               </w:rPr>
-              <w:t>When a driver who has reservation is show up with confirm information, Web Service send information to SureParkManager. SureParkManager update reservation database, and control facilities.</w:t>
+              <w:t xml:space="preserve">When a driver who has reservation is show up with confirm information, Web Service send information to </w:t>
+            </w:r>
+            <w:proofErr w:type="spellStart"/>
+            <w:r>
+              <w:rPr>
+                <w:rFonts w:ascii="Arial" w:hAnsi="Arial" w:cs="Arial"/>
+              </w:rPr>
+              <w:t>SureParkManager</w:t>
+            </w:r>
+            <w:proofErr w:type="spellEnd"/>
+            <w:r>
+              <w:rPr>
+                <w:rFonts w:ascii="Arial" w:hAnsi="Arial" w:cs="Arial"/>
+              </w:rPr>
+              <w:t xml:space="preserve">. </w:t>
+            </w:r>
+            <w:proofErr w:type="spellStart"/>
+            <w:r>
+              <w:rPr>
+                <w:rFonts w:ascii="Arial" w:hAnsi="Arial" w:cs="Arial"/>
+              </w:rPr>
+              <w:t>SureParkManager</w:t>
+            </w:r>
+            <w:proofErr w:type="spellEnd"/>
+            <w:r>
+              <w:rPr>
+                <w:rFonts w:ascii="Arial" w:hAnsi="Arial" w:cs="Arial"/>
+              </w:rPr>
+              <w:t xml:space="preserve"> update reservation database, and control facilities.</w:t>
             </w:r>
           </w:p>
           <w:p>
@@ -21333,6 +22552,7 @@
                       <w:szCs w:val="20"/>
                     </w:rPr>
                   </w:pPr>
+                  <w:proofErr w:type="spellStart"/>
                   <w:r>
                     <w:rPr>
                       <w:rFonts w:ascii="Arial" w:eastAsia="굴림" w:hAnsi="Arial" w:cs="Arial"/>
@@ -21341,6 +22561,7 @@
                     </w:rPr>
                     <w:t>userID</w:t>
                   </w:r>
+                  <w:proofErr w:type="spellEnd"/>
                 </w:p>
               </w:tc>
               <w:tc>
@@ -21472,6 +22693,7 @@
                       <w:szCs w:val="20"/>
                     </w:rPr>
                   </w:pPr>
+                  <w:proofErr w:type="spellStart"/>
                   <w:r>
                     <w:rPr>
                       <w:rFonts w:ascii="Arial" w:eastAsia="맑은 고딕" w:hAnsi="Arial" w:cs="Arial"/>
@@ -21480,6 +22702,7 @@
                     </w:rPr>
                     <w:t>usingGarage</w:t>
                   </w:r>
+                  <w:proofErr w:type="spellEnd"/>
                 </w:p>
               </w:tc>
               <w:tc>
@@ -21592,6 +22815,7 @@
                       <w:szCs w:val="20"/>
                     </w:rPr>
                   </w:pPr>
+                  <w:proofErr w:type="spellStart"/>
                   <w:r>
                     <w:rPr>
                       <w:rFonts w:ascii="Arial" w:eastAsia="굴림" w:hAnsi="Arial" w:cs="Arial"/>
@@ -21601,6 +22825,7 @@
                     <w:lastRenderedPageBreak/>
                     <w:t>confirmInformation</w:t>
                   </w:r>
+                  <w:proofErr w:type="spellEnd"/>
                 </w:p>
               </w:tc>
               <w:tc>
@@ -21702,7 +22927,87 @@
                 <w:kern w:val="0"/>
                 <w:szCs w:val="20"/>
               </w:rPr>
-              <w:t>Ex) {"parkingCar": {"userID":"myID", "usingGarage":"Sure-Park", "confirmInformation":"A1234"}}</w:t>
+              <w:t>Ex) {"</w:t>
+            </w:r>
+            <w:proofErr w:type="spellStart"/>
+            <w:r>
+              <w:rPr>
+                <w:rFonts w:ascii="Arial" w:eastAsia="굴림" w:hAnsi="Arial" w:cs="Arial"/>
+                <w:bCs/>
+                <w:kern w:val="0"/>
+                <w:szCs w:val="20"/>
+              </w:rPr>
+              <w:t>parkingCar</w:t>
+            </w:r>
+            <w:proofErr w:type="spellEnd"/>
+            <w:r>
+              <w:rPr>
+                <w:rFonts w:ascii="Arial" w:eastAsia="굴림" w:hAnsi="Arial" w:cs="Arial"/>
+                <w:bCs/>
+                <w:kern w:val="0"/>
+                <w:szCs w:val="20"/>
+              </w:rPr>
+              <w:t>": {"</w:t>
+            </w:r>
+            <w:proofErr w:type="spellStart"/>
+            <w:r>
+              <w:rPr>
+                <w:rFonts w:ascii="Arial" w:eastAsia="굴림" w:hAnsi="Arial" w:cs="Arial"/>
+                <w:bCs/>
+                <w:kern w:val="0"/>
+                <w:szCs w:val="20"/>
+              </w:rPr>
+              <w:t>userID</w:t>
+            </w:r>
+            <w:proofErr w:type="spellEnd"/>
+            <w:r>
+              <w:rPr>
+                <w:rFonts w:ascii="Arial" w:eastAsia="굴림" w:hAnsi="Arial" w:cs="Arial"/>
+                <w:bCs/>
+                <w:kern w:val="0"/>
+                <w:szCs w:val="20"/>
+              </w:rPr>
+              <w:t>":"</w:t>
+            </w:r>
+            <w:proofErr w:type="spellStart"/>
+            <w:r>
+              <w:rPr>
+                <w:rFonts w:ascii="Arial" w:eastAsia="굴림" w:hAnsi="Arial" w:cs="Arial"/>
+                <w:bCs/>
+                <w:kern w:val="0"/>
+                <w:szCs w:val="20"/>
+              </w:rPr>
+              <w:t>myID</w:t>
+            </w:r>
+            <w:proofErr w:type="spellEnd"/>
+            <w:r>
+              <w:rPr>
+                <w:rFonts w:ascii="Arial" w:eastAsia="굴림" w:hAnsi="Arial" w:cs="Arial"/>
+                <w:bCs/>
+                <w:kern w:val="0"/>
+                <w:szCs w:val="20"/>
+              </w:rPr>
+              <w:t>", "</w:t>
+            </w:r>
+            <w:proofErr w:type="spellStart"/>
+            <w:r>
+              <w:rPr>
+                <w:rFonts w:ascii="Arial" w:eastAsia="굴림" w:hAnsi="Arial" w:cs="Arial"/>
+                <w:bCs/>
+                <w:kern w:val="0"/>
+                <w:szCs w:val="20"/>
+              </w:rPr>
+              <w:t>usingGarage</w:t>
+            </w:r>
+            <w:proofErr w:type="spellEnd"/>
+            <w:r>
+              <w:rPr>
+                <w:rFonts w:ascii="Arial" w:eastAsia="굴림" w:hAnsi="Arial" w:cs="Arial"/>
+                <w:bCs/>
+                <w:kern w:val="0"/>
+                <w:szCs w:val="20"/>
+              </w:rPr>
+              <w:t>":"Sure-Park", "confirmInformation":"A1234"}}</w:t>
             </w:r>
           </w:p>
           <w:p>
@@ -22049,8 +23354,18 @@
                 <w:kern w:val="0"/>
                 <w:szCs w:val="20"/>
               </w:rPr>
-              <w:t xml:space="preserve"> parkingCar</w:t>
-            </w:r>
+              <w:t xml:space="preserve"> </w:t>
+            </w:r>
+            <w:proofErr w:type="spellStart"/>
+            <w:r>
+              <w:rPr>
+                <w:rFonts w:ascii="Arial" w:eastAsia="굴림" w:hAnsi="Arial" w:cs="Arial"/>
+                <w:kern w:val="0"/>
+                <w:szCs w:val="20"/>
+              </w:rPr>
+              <w:t>parkingCar</w:t>
+            </w:r>
+            <w:proofErr w:type="spellEnd"/>
             <w:r>
               <w:rPr>
                 <w:rFonts w:ascii="Arial" w:eastAsia="맑은 고딕" w:hAnsi="Arial" w:cs="Arial"/>
@@ -22064,8 +23379,18 @@
                 <w:kern w:val="0"/>
                 <w:szCs w:val="20"/>
               </w:rPr>
-              <w:t xml:space="preserve"> parkingCar</w:t>
-            </w:r>
+              <w:t xml:space="preserve"> </w:t>
+            </w:r>
+            <w:proofErr w:type="spellStart"/>
+            <w:r>
+              <w:rPr>
+                <w:rFonts w:ascii="Arial" w:eastAsia="굴림" w:hAnsi="Arial" w:cs="Arial"/>
+                <w:kern w:val="0"/>
+                <w:szCs w:val="20"/>
+              </w:rPr>
+              <w:t>parkingCar</w:t>
+            </w:r>
+            <w:proofErr w:type="spellEnd"/>
             <w:r>
               <w:rPr>
                 <w:rFonts w:ascii="Arial" w:eastAsia="맑은 고딕" w:hAnsi="Arial" w:cs="Arial"/>
@@ -22110,6 +23435,7 @@
                 <w:szCs w:val="20"/>
               </w:rPr>
             </w:pPr>
+            <w:proofErr w:type="spellStart"/>
             <w:r>
               <w:rPr>
                 <w:rFonts w:ascii="Arial" w:eastAsia="맑은 고딕" w:hAnsi="Arial" w:cs="Arial"/>
@@ -22118,6 +23444,7 @@
               <w:lastRenderedPageBreak/>
               <w:t>updateSlotStatus</w:t>
             </w:r>
+            <w:proofErr w:type="spellEnd"/>
           </w:p>
         </w:tc>
         <w:tc>
@@ -22153,7 +23480,49 @@
               <w:rPr>
                 <w:rFonts w:ascii="Arial" w:hAnsi="Arial" w:cs="Arial"/>
               </w:rPr>
-              <w:t xml:space="preserve"> SureParkManger notify updateSlotStatus event to WebService.</w:t>
+              <w:t xml:space="preserve"> </w:t>
+            </w:r>
+            <w:proofErr w:type="spellStart"/>
+            <w:r>
+              <w:rPr>
+                <w:rFonts w:ascii="Arial" w:hAnsi="Arial" w:cs="Arial"/>
+              </w:rPr>
+              <w:t>SureParkManger</w:t>
+            </w:r>
+            <w:proofErr w:type="spellEnd"/>
+            <w:r>
+              <w:rPr>
+                <w:rFonts w:ascii="Arial" w:hAnsi="Arial" w:cs="Arial"/>
+              </w:rPr>
+              <w:t xml:space="preserve"> notify </w:t>
+            </w:r>
+            <w:proofErr w:type="spellStart"/>
+            <w:r>
+              <w:rPr>
+                <w:rFonts w:ascii="Arial" w:hAnsi="Arial" w:cs="Arial"/>
+              </w:rPr>
+              <w:t>updateSlotStatus</w:t>
+            </w:r>
+            <w:proofErr w:type="spellEnd"/>
+            <w:r>
+              <w:rPr>
+                <w:rFonts w:ascii="Arial" w:hAnsi="Arial" w:cs="Arial"/>
+              </w:rPr>
+              <w:t xml:space="preserve"> event to </w:t>
+            </w:r>
+            <w:proofErr w:type="spellStart"/>
+            <w:r>
+              <w:rPr>
+                <w:rFonts w:ascii="Arial" w:hAnsi="Arial" w:cs="Arial"/>
+              </w:rPr>
+              <w:t>WebService</w:t>
+            </w:r>
+            <w:proofErr w:type="spellEnd"/>
+            <w:r>
+              <w:rPr>
+                <w:rFonts w:ascii="Arial" w:hAnsi="Arial" w:cs="Arial"/>
+              </w:rPr>
+              <w:t>.</w:t>
             </w:r>
           </w:p>
           <w:p>
@@ -22351,6 +23720,7 @@
                       <w:szCs w:val="20"/>
                     </w:rPr>
                   </w:pPr>
+                  <w:proofErr w:type="spellStart"/>
                   <w:r>
                     <w:rPr>
                       <w:rFonts w:ascii="Arial" w:eastAsia="굴림" w:hAnsi="Arial" w:cs="Arial"/>
@@ -22359,6 +23729,7 @@
                     </w:rPr>
                     <w:t>garageName</w:t>
                   </w:r>
+                  <w:proofErr w:type="spellEnd"/>
                 </w:p>
               </w:tc>
               <w:tc>
@@ -22472,6 +23843,7 @@
                       <w:szCs w:val="20"/>
                     </w:rPr>
                   </w:pPr>
+                  <w:proofErr w:type="spellStart"/>
                   <w:r>
                     <w:rPr>
                       <w:rFonts w:ascii="Arial" w:eastAsia="맑은 고딕" w:hAnsi="Arial" w:cs="Arial"/>
@@ -22480,6 +23852,7 @@
                     </w:rPr>
                     <w:t>garageNumber</w:t>
                   </w:r>
+                  <w:proofErr w:type="spellEnd"/>
                 </w:p>
               </w:tc>
               <w:tc>
@@ -22592,7 +23965,39 @@
                 <w:rFonts w:ascii="Arial" w:eastAsia="맑은 고딕" w:hAnsi="Arial" w:cs="Arial"/>
                 <w:sz w:val="22"/>
               </w:rPr>
-              <w:t>{"updateSlotStatus":{"garageName":"Sure-Park", "garageNumber":"1001"}}</w:t>
+              <w:t>{"</w:t>
+            </w:r>
+            <w:proofErr w:type="spellStart"/>
+            <w:r>
+              <w:rPr>
+                <w:rFonts w:ascii="Arial" w:eastAsia="맑은 고딕" w:hAnsi="Arial" w:cs="Arial"/>
+                <w:sz w:val="22"/>
+              </w:rPr>
+              <w:t>updateSlotStatus</w:t>
+            </w:r>
+            <w:proofErr w:type="spellEnd"/>
+            <w:r>
+              <w:rPr>
+                <w:rFonts w:ascii="Arial" w:eastAsia="맑은 고딕" w:hAnsi="Arial" w:cs="Arial"/>
+                <w:sz w:val="22"/>
+              </w:rPr>
+              <w:t>":{"</w:t>
+            </w:r>
+            <w:proofErr w:type="spellStart"/>
+            <w:r>
+              <w:rPr>
+                <w:rFonts w:ascii="Arial" w:eastAsia="맑은 고딕" w:hAnsi="Arial" w:cs="Arial"/>
+                <w:sz w:val="22"/>
+              </w:rPr>
+              <w:t>garageName</w:t>
+            </w:r>
+            <w:proofErr w:type="spellEnd"/>
+            <w:r>
+              <w:rPr>
+                <w:rFonts w:ascii="Arial" w:eastAsia="맑은 고딕" w:hAnsi="Arial" w:cs="Arial"/>
+                <w:sz w:val="22"/>
+              </w:rPr>
+              <w:t>":"Sure-Park", "garageNumber":"1001"}}</w:t>
             </w:r>
           </w:p>
         </w:tc>
@@ -22631,6 +24036,7 @@
                 <w:szCs w:val="20"/>
               </w:rPr>
             </w:pPr>
+            <w:proofErr w:type="spellStart"/>
             <w:r>
               <w:rPr>
                 <w:rFonts w:ascii="Arial" w:eastAsia="맑은 고딕" w:hAnsi="Arial" w:cs="Arial"/>
@@ -22638,6 +24044,7 @@
               </w:rPr>
               <w:t>wrongParking</w:t>
             </w:r>
+            <w:proofErr w:type="spellEnd"/>
           </w:p>
         </w:tc>
         <w:tc>
@@ -22673,31 +24080,81 @@
               <w:rPr>
                 <w:rFonts w:ascii="Arial" w:hAnsi="Arial" w:cs="Arial"/>
               </w:rPr>
-              <w:t xml:space="preserve">facility controller detect a driver parked wrong slot, </w:t>
-            </w:r>
+              <w:t>facility controller detect a driver parked wrong slot</w:t>
+            </w:r>
+            <w:proofErr w:type="gramStart"/>
             <w:r>
               <w:rPr>
                 <w:rFonts w:ascii="Arial" w:hAnsi="Arial" w:cs="Arial"/>
               </w:rPr>
-              <w:t>, Web Service need to update slot status.</w:t>
+              <w:t xml:space="preserve">, </w:t>
             </w:r>
             <w:r>
               <w:rPr>
                 <w:rFonts w:ascii="Arial" w:hAnsi="Arial" w:cs="Arial"/>
               </w:rPr>
-              <w:t xml:space="preserve"> SureParkManger notify </w:t>
-            </w:r>
+              <w:t>,</w:t>
+            </w:r>
+            <w:proofErr w:type="gramEnd"/>
             <w:r>
               <w:rPr>
                 <w:rFonts w:ascii="Arial" w:hAnsi="Arial" w:cs="Arial"/>
               </w:rPr>
-              <w:t xml:space="preserve">wrongParking </w:t>
+              <w:t xml:space="preserve"> Web Service need to update slot status.</w:t>
             </w:r>
             <w:r>
               <w:rPr>
                 <w:rFonts w:ascii="Arial" w:hAnsi="Arial" w:cs="Arial"/>
               </w:rPr>
-              <w:t>event to WebService.</w:t>
+              <w:t xml:space="preserve"> </w:t>
+            </w:r>
+            <w:proofErr w:type="spellStart"/>
+            <w:r>
+              <w:rPr>
+                <w:rFonts w:ascii="Arial" w:hAnsi="Arial" w:cs="Arial"/>
+              </w:rPr>
+              <w:t>SureParkManger</w:t>
+            </w:r>
+            <w:proofErr w:type="spellEnd"/>
+            <w:r>
+              <w:rPr>
+                <w:rFonts w:ascii="Arial" w:hAnsi="Arial" w:cs="Arial"/>
+              </w:rPr>
+              <w:t xml:space="preserve"> notify </w:t>
+            </w:r>
+            <w:proofErr w:type="spellStart"/>
+            <w:r>
+              <w:rPr>
+                <w:rFonts w:ascii="Arial" w:hAnsi="Arial" w:cs="Arial"/>
+              </w:rPr>
+              <w:t>wrongParking</w:t>
+            </w:r>
+            <w:proofErr w:type="spellEnd"/>
+            <w:r>
+              <w:rPr>
+                <w:rFonts w:ascii="Arial" w:hAnsi="Arial" w:cs="Arial"/>
+              </w:rPr>
+              <w:t xml:space="preserve"> </w:t>
+            </w:r>
+            <w:r>
+              <w:rPr>
+                <w:rFonts w:ascii="Arial" w:hAnsi="Arial" w:cs="Arial"/>
+              </w:rPr>
+              <w:t xml:space="preserve">event to </w:t>
+            </w:r>
+            <w:proofErr w:type="spellStart"/>
+            <w:r>
+              <w:rPr>
+                <w:rFonts w:ascii="Arial" w:hAnsi="Arial" w:cs="Arial"/>
+              </w:rPr>
+              <w:t>WebService</w:t>
+            </w:r>
+            <w:proofErr w:type="spellEnd"/>
+            <w:r>
+              <w:rPr>
+                <w:rFonts w:ascii="Arial" w:hAnsi="Arial" w:cs="Arial"/>
+              </w:rPr>
+              <w:t>.</w:t>
             </w:r>
           </w:p>
           <w:p>
@@ -22895,6 +24352,7 @@
                       <w:szCs w:val="20"/>
                     </w:rPr>
                   </w:pPr>
+                  <w:proofErr w:type="spellStart"/>
                   <w:r>
                     <w:rPr>
                       <w:rFonts w:ascii="Arial" w:eastAsia="굴림" w:hAnsi="Arial" w:cs="Arial"/>
@@ -22903,6 +24361,7 @@
                     </w:rPr>
                     <w:t>garageName</w:t>
                   </w:r>
+                  <w:proofErr w:type="spellEnd"/>
                 </w:p>
               </w:tc>
               <w:tc>
@@ -23016,6 +24475,7 @@
                       <w:szCs w:val="20"/>
                     </w:rPr>
                   </w:pPr>
+                  <w:proofErr w:type="spellStart"/>
                   <w:r>
                     <w:rPr>
                       <w:rFonts w:ascii="Arial" w:eastAsia="맑은 고딕" w:hAnsi="Arial" w:cs="Arial"/>
@@ -23024,6 +24484,7 @@
                     </w:rPr>
                     <w:t>garageNumber</w:t>
                   </w:r>
+                  <w:proofErr w:type="spellEnd"/>
                 </w:p>
               </w:tc>
               <w:tc>
@@ -23152,14 +24613,39 @@
                 <w:rFonts w:ascii="Arial" w:eastAsia="맑은 고딕" w:hAnsi="Arial" w:cs="Arial"/>
                 <w:sz w:val="22"/>
               </w:rPr>
-              <w:t xml:space="preserve"> wrongParking</w:t>
-            </w:r>
+              <w:t xml:space="preserve"> </w:t>
+            </w:r>
+            <w:proofErr w:type="spellStart"/>
             <w:r>
               <w:rPr>
                 <w:rFonts w:ascii="Arial" w:eastAsia="맑은 고딕" w:hAnsi="Arial" w:cs="Arial"/>
                 <w:sz w:val="22"/>
               </w:rPr>
-              <w:t xml:space="preserve"> ":{"garageName":"Sure-Park", "garageNumber":"1001"}}</w:t>
+              <w:t>wrongParking</w:t>
+            </w:r>
+            <w:proofErr w:type="spellEnd"/>
+            <w:r>
+              <w:rPr>
+                <w:rFonts w:ascii="Arial" w:eastAsia="맑은 고딕" w:hAnsi="Arial" w:cs="Arial"/>
+                <w:sz w:val="22"/>
+              </w:rPr>
+              <w:t xml:space="preserve"> ":{"</w:t>
+            </w:r>
+            <w:proofErr w:type="spellStart"/>
+            <w:r>
+              <w:rPr>
+                <w:rFonts w:ascii="Arial" w:eastAsia="맑은 고딕" w:hAnsi="Arial" w:cs="Arial"/>
+                <w:sz w:val="22"/>
+              </w:rPr>
+              <w:t>garageName</w:t>
+            </w:r>
+            <w:proofErr w:type="spellEnd"/>
+            <w:r>
+              <w:rPr>
+                <w:rFonts w:ascii="Arial" w:eastAsia="맑은 고딕" w:hAnsi="Arial" w:cs="Arial"/>
+                <w:sz w:val="22"/>
+              </w:rPr>
+              <w:t>":"Sure-Park", "garageNumber":"1001"}}</w:t>
             </w:r>
           </w:p>
         </w:tc>
@@ -23198,6 +24684,7 @@
                 <w:szCs w:val="20"/>
               </w:rPr>
             </w:pPr>
+            <w:proofErr w:type="spellStart"/>
             <w:r>
               <w:rPr>
                 <w:rFonts w:ascii="Arial" w:eastAsia="맑은 고딕" w:hAnsi="Arial" w:cs="Arial"/>
@@ -23205,6 +24692,7 @@
               </w:rPr>
               <w:t>detectFailure</w:t>
             </w:r>
+            <w:proofErr w:type="spellEnd"/>
           </w:p>
         </w:tc>
         <w:tc>
@@ -23236,16 +24724,24 @@
               </w:rPr>
               <w:t xml:space="preserve">When </w:t>
             </w:r>
+            <w:proofErr w:type="spellStart"/>
             <w:r>
               <w:rPr>
                 <w:rFonts w:ascii="Arial" w:hAnsi="Arial" w:cs="Arial"/>
               </w:rPr>
-              <w:t>SureParkManager detect facilities failure</w:t>
-            </w:r>
+              <w:t>SureParkManager</w:t>
+            </w:r>
+            <w:proofErr w:type="spellEnd"/>
             <w:r>
               <w:rPr>
                 <w:rFonts w:ascii="Arial" w:hAnsi="Arial" w:cs="Arial"/>
               </w:rPr>
+              <w:t xml:space="preserve"> detect facilities failure</w:t>
+            </w:r>
+            <w:r>
+              <w:rPr>
+                <w:rFonts w:ascii="Arial" w:hAnsi="Arial" w:cs="Arial"/>
+              </w:rPr>
               <w:t xml:space="preserve">, Web Service need to </w:t>
             </w:r>
             <w:r>
@@ -23264,19 +24760,55 @@
               <w:rPr>
                 <w:rFonts w:ascii="Arial" w:hAnsi="Arial" w:cs="Arial"/>
               </w:rPr>
-              <w:t xml:space="preserve"> SureParkManger notify </w:t>
-            </w:r>
+              <w:t xml:space="preserve"> </w:t>
+            </w:r>
+            <w:proofErr w:type="spellStart"/>
             <w:r>
               <w:rPr>
                 <w:rFonts w:ascii="Arial" w:hAnsi="Arial" w:cs="Arial"/>
               </w:rPr>
-              <w:t xml:space="preserve">detectFailure </w:t>
-            </w:r>
+              <w:t>SureParkManger</w:t>
+            </w:r>
+            <w:proofErr w:type="spellEnd"/>
             <w:r>
               <w:rPr>
                 <w:rFonts w:ascii="Arial" w:hAnsi="Arial" w:cs="Arial"/>
               </w:rPr>
-              <w:t>event to WebService.</w:t>
+              <w:t xml:space="preserve"> notify </w:t>
+            </w:r>
+            <w:proofErr w:type="spellStart"/>
+            <w:r>
+              <w:rPr>
+                <w:rFonts w:ascii="Arial" w:hAnsi="Arial" w:cs="Arial"/>
+              </w:rPr>
+              <w:t>detectFailure</w:t>
+            </w:r>
+            <w:proofErr w:type="spellEnd"/>
+            <w:r>
+              <w:rPr>
+                <w:rFonts w:ascii="Arial" w:hAnsi="Arial" w:cs="Arial"/>
+              </w:rPr>
+              <w:t xml:space="preserve"> </w:t>
+            </w:r>
+            <w:r>
+              <w:rPr>
+                <w:rFonts w:ascii="Arial" w:hAnsi="Arial" w:cs="Arial"/>
+              </w:rPr>
+              <w:t xml:space="preserve">event to </w:t>
+            </w:r>
+            <w:proofErr w:type="spellStart"/>
+            <w:r>
+              <w:rPr>
+                <w:rFonts w:ascii="Arial" w:hAnsi="Arial" w:cs="Arial"/>
+              </w:rPr>
+              <w:t>WebService</w:t>
+            </w:r>
+            <w:proofErr w:type="spellEnd"/>
+            <w:r>
+              <w:rPr>
+                <w:rFonts w:ascii="Arial" w:hAnsi="Arial" w:cs="Arial"/>
+              </w:rPr>
+              <w:t>.</w:t>
             </w:r>
           </w:p>
           <w:p>
@@ -23474,6 +25006,7 @@
                       <w:szCs w:val="20"/>
                     </w:rPr>
                   </w:pPr>
+                  <w:proofErr w:type="spellStart"/>
                   <w:r>
                     <w:rPr>
                       <w:rFonts w:ascii="Arial" w:eastAsia="굴림" w:hAnsi="Arial" w:cs="Arial"/>
@@ -23482,6 +25015,7 @@
                     </w:rPr>
                     <w:t>garageName</w:t>
                   </w:r>
+                  <w:proofErr w:type="spellEnd"/>
                 </w:p>
               </w:tc>
               <w:tc>
@@ -23595,6 +25129,7 @@
                       <w:szCs w:val="20"/>
                     </w:rPr>
                   </w:pPr>
+                  <w:proofErr w:type="spellStart"/>
                   <w:r>
                     <w:rPr>
                       <w:rFonts w:ascii="Arial" w:eastAsia="맑은 고딕" w:hAnsi="Arial" w:cs="Arial"/>
@@ -23603,6 +25138,7 @@
                     </w:rPr>
                     <w:t>garageNumber</w:t>
                   </w:r>
+                  <w:proofErr w:type="spellEnd"/>
                 </w:p>
               </w:tc>
               <w:tc>
@@ -23731,14 +25267,39 @@
                 <w:rFonts w:ascii="Arial" w:eastAsia="맑은 고딕" w:hAnsi="Arial" w:cs="Arial"/>
                 <w:sz w:val="22"/>
               </w:rPr>
-              <w:t xml:space="preserve"> detectFailure</w:t>
-            </w:r>
+              <w:t xml:space="preserve"> </w:t>
+            </w:r>
+            <w:proofErr w:type="spellStart"/>
             <w:r>
               <w:rPr>
                 <w:rFonts w:ascii="Arial" w:eastAsia="맑은 고딕" w:hAnsi="Arial" w:cs="Arial"/>
                 <w:sz w:val="22"/>
               </w:rPr>
-              <w:t xml:space="preserve"> ":{"garageName":"Sure-Park", "garageNumber":"1001"}}</w:t>
+              <w:t>detectFailure</w:t>
+            </w:r>
+            <w:proofErr w:type="spellEnd"/>
+            <w:r>
+              <w:rPr>
+                <w:rFonts w:ascii="Arial" w:eastAsia="맑은 고딕" w:hAnsi="Arial" w:cs="Arial"/>
+                <w:sz w:val="22"/>
+              </w:rPr>
+              <w:t xml:space="preserve"> ":{"</w:t>
+            </w:r>
+            <w:proofErr w:type="spellStart"/>
+            <w:r>
+              <w:rPr>
+                <w:rFonts w:ascii="Arial" w:eastAsia="맑은 고딕" w:hAnsi="Arial" w:cs="Arial"/>
+                <w:sz w:val="22"/>
+              </w:rPr>
+              <w:t>garageName</w:t>
+            </w:r>
+            <w:proofErr w:type="spellEnd"/>
+            <w:r>
+              <w:rPr>
+                <w:rFonts w:ascii="Arial" w:eastAsia="맑은 고딕" w:hAnsi="Arial" w:cs="Arial"/>
+                <w:sz w:val="22"/>
+              </w:rPr>
+              <w:t>":"Sure-Park", "garageNumber":"1001"}}</w:t>
             </w:r>
           </w:p>
         </w:tc>
@@ -24033,6 +25594,7 @@
                 <w:szCs w:val="20"/>
               </w:rPr>
             </w:pPr>
+            <w:proofErr w:type="spellStart"/>
             <w:r>
               <w:rPr>
                 <w:rFonts w:ascii="Arial" w:eastAsia="맑은 고딕" w:hAnsi="Arial" w:cs="Arial"/>
@@ -24042,6 +25604,7 @@
               </w:rPr>
               <w:t>userID</w:t>
             </w:r>
+            <w:proofErr w:type="spellEnd"/>
           </w:p>
         </w:tc>
         <w:tc>
@@ -24187,6 +25750,7 @@
                 <w:szCs w:val="20"/>
               </w:rPr>
             </w:pPr>
+            <w:proofErr w:type="spellStart"/>
             <w:r>
               <w:rPr>
                 <w:rFonts w:ascii="Arial" w:eastAsia="맑은 고딕" w:hAnsi="Arial" w:cs="Arial"/>
@@ -24196,6 +25760,7 @@
               </w:rPr>
               <w:t>userPassword</w:t>
             </w:r>
+            <w:proofErr w:type="spellEnd"/>
           </w:p>
         </w:tc>
         <w:tc>
@@ -24341,6 +25906,7 @@
                 <w:szCs w:val="20"/>
               </w:rPr>
             </w:pPr>
+            <w:proofErr w:type="spellStart"/>
             <w:r>
               <w:rPr>
                 <w:rFonts w:ascii="Arial" w:eastAsia="맑은 고딕" w:hAnsi="Arial" w:cs="Arial"/>
@@ -24350,6 +25916,7 @@
               </w:rPr>
               <w:t>userType</w:t>
             </w:r>
+            <w:proofErr w:type="spellEnd"/>
           </w:p>
         </w:tc>
         <w:tc>
@@ -24426,7 +25993,27 @@
                 <w:kern w:val="0"/>
                 <w:szCs w:val="20"/>
               </w:rPr>
-              <w:t>classify driver, attentant and owner</w:t>
+              <w:t xml:space="preserve">classify driver, </w:t>
+            </w:r>
+            <w:proofErr w:type="spellStart"/>
+            <w:r>
+              <w:rPr>
+                <w:rFonts w:ascii="Arial" w:eastAsia="맑은 고딕" w:hAnsi="Arial" w:cs="Arial"/>
+                <w:color w:val="000000"/>
+                <w:kern w:val="0"/>
+                <w:szCs w:val="20"/>
+              </w:rPr>
+              <w:t>attentant</w:t>
+            </w:r>
+            <w:proofErr w:type="spellEnd"/>
+            <w:r>
+              <w:rPr>
+                <w:rFonts w:ascii="Arial" w:eastAsia="맑은 고딕" w:hAnsi="Arial" w:cs="Arial"/>
+                <w:color w:val="000000"/>
+                <w:kern w:val="0"/>
+                <w:szCs w:val="20"/>
+              </w:rPr>
+              <w:t xml:space="preserve"> and owner</w:t>
             </w:r>
           </w:p>
         </w:tc>
@@ -24495,6 +26082,7 @@
                 <w:szCs w:val="20"/>
               </w:rPr>
             </w:pPr>
+            <w:proofErr w:type="spellStart"/>
             <w:r>
               <w:rPr>
                 <w:rFonts w:ascii="Arial" w:eastAsia="맑은 고딕" w:hAnsi="Arial" w:cs="Arial"/>
@@ -24504,6 +26092,7 @@
               </w:rPr>
               <w:t>userName</w:t>
             </w:r>
+            <w:proofErr w:type="spellEnd"/>
           </w:p>
         </w:tc>
         <w:tc>
@@ -24649,6 +26238,7 @@
                 <w:szCs w:val="20"/>
               </w:rPr>
             </w:pPr>
+            <w:proofErr w:type="spellStart"/>
             <w:r>
               <w:rPr>
                 <w:rFonts w:ascii="Arial" w:eastAsia="맑은 고딕" w:hAnsi="Arial" w:cs="Arial"/>
@@ -24658,6 +26248,7 @@
               </w:rPr>
               <w:t>userEmail</w:t>
             </w:r>
+            <w:proofErr w:type="spellEnd"/>
           </w:p>
         </w:tc>
         <w:tc>
@@ -24803,6 +26394,7 @@
                 <w:szCs w:val="20"/>
               </w:rPr>
             </w:pPr>
+            <w:proofErr w:type="spellStart"/>
             <w:r>
               <w:rPr>
                 <w:rFonts w:ascii="Arial" w:eastAsia="맑은 고딕" w:hAnsi="Arial" w:cs="Arial"/>
@@ -24812,6 +26404,7 @@
               </w:rPr>
               <w:t>registerationTime</w:t>
             </w:r>
+            <w:proofErr w:type="spellEnd"/>
           </w:p>
         </w:tc>
         <w:tc>
@@ -24888,7 +26481,27 @@
                 <w:kern w:val="0"/>
                 <w:szCs w:val="20"/>
               </w:rPr>
-              <w:t xml:space="preserve">Save user registeration date/time </w:t>
+              <w:t xml:space="preserve">Save user </w:t>
+            </w:r>
+            <w:proofErr w:type="spellStart"/>
+            <w:r>
+              <w:rPr>
+                <w:rFonts w:ascii="Arial" w:eastAsia="맑은 고딕" w:hAnsi="Arial" w:cs="Arial"/>
+                <w:color w:val="000000"/>
+                <w:kern w:val="0"/>
+                <w:szCs w:val="20"/>
+              </w:rPr>
+              <w:t>registeration</w:t>
+            </w:r>
+            <w:proofErr w:type="spellEnd"/>
+            <w:r>
+              <w:rPr>
+                <w:rFonts w:ascii="Arial" w:eastAsia="맑은 고딕" w:hAnsi="Arial" w:cs="Arial"/>
+                <w:color w:val="000000"/>
+                <w:kern w:val="0"/>
+                <w:szCs w:val="20"/>
+              </w:rPr>
+              <w:t xml:space="preserve"> date/time </w:t>
             </w:r>
           </w:p>
         </w:tc>
@@ -24957,6 +26570,7 @@
                 <w:szCs w:val="20"/>
               </w:rPr>
             </w:pPr>
+            <w:proofErr w:type="spellStart"/>
             <w:r>
               <w:rPr>
                 <w:rFonts w:ascii="Arial" w:eastAsia="맑은 고딕" w:hAnsi="Arial" w:cs="Arial"/>
@@ -24966,6 +26580,7 @@
               </w:rPr>
               <w:t>displayName</w:t>
             </w:r>
+            <w:proofErr w:type="spellEnd"/>
           </w:p>
         </w:tc>
         <w:tc>
@@ -25123,6 +26738,7 @@
                 <w:szCs w:val="20"/>
               </w:rPr>
             </w:pPr>
+            <w:proofErr w:type="spellStart"/>
             <w:r>
               <w:rPr>
                 <w:rFonts w:ascii="Arial" w:eastAsia="맑은 고딕" w:hAnsi="Arial" w:cs="Arial"/>
@@ -25132,6 +26748,7 @@
               </w:rPr>
               <w:t>garageName</w:t>
             </w:r>
+            <w:proofErr w:type="spellEnd"/>
           </w:p>
         </w:tc>
         <w:tc>
@@ -25277,6 +26894,7 @@
                 <w:szCs w:val="20"/>
               </w:rPr>
             </w:pPr>
+            <w:proofErr w:type="spellStart"/>
             <w:r>
               <w:rPr>
                 <w:rFonts w:ascii="Arial" w:eastAsia="맑은 고딕" w:hAnsi="Arial" w:cs="Arial"/>
@@ -25286,6 +26904,7 @@
               </w:rPr>
               <w:t>garageNumber</w:t>
             </w:r>
+            <w:proofErr w:type="spellEnd"/>
           </w:p>
         </w:tc>
         <w:tc>
@@ -25431,6 +27050,7 @@
                 <w:szCs w:val="20"/>
               </w:rPr>
             </w:pPr>
+            <w:proofErr w:type="spellStart"/>
             <w:r>
               <w:rPr>
                 <w:rFonts w:ascii="Arial" w:eastAsia="맑은 고딕" w:hAnsi="Arial" w:cs="Arial"/>
@@ -25440,6 +27060,7 @@
               </w:rPr>
               <w:t>slotNumber</w:t>
             </w:r>
+            <w:proofErr w:type="spellEnd"/>
           </w:p>
         </w:tc>
         <w:tc>
@@ -25585,6 +27206,7 @@
                 <w:szCs w:val="20"/>
               </w:rPr>
             </w:pPr>
+            <w:proofErr w:type="spellStart"/>
             <w:r>
               <w:rPr>
                 <w:rFonts w:ascii="Arial" w:eastAsia="맑은 고딕" w:hAnsi="Arial" w:cs="Arial"/>
@@ -25594,6 +27216,7 @@
               </w:rPr>
               <w:t>slotStatus</w:t>
             </w:r>
+            <w:proofErr w:type="spellEnd"/>
           </w:p>
         </w:tc>
         <w:tc>
@@ -25739,6 +27362,7 @@
                 <w:szCs w:val="20"/>
               </w:rPr>
             </w:pPr>
+            <w:proofErr w:type="spellStart"/>
             <w:r>
               <w:rPr>
                 <w:rFonts w:ascii="Arial" w:eastAsia="맑은 고딕" w:hAnsi="Arial" w:cs="Arial"/>
@@ -25748,6 +27372,7 @@
               </w:rPr>
               <w:t>updateTime</w:t>
             </w:r>
+            <w:proofErr w:type="spellEnd"/>
           </w:p>
         </w:tc>
         <w:tc>
@@ -25893,6 +27518,7 @@
                 <w:szCs w:val="20"/>
               </w:rPr>
             </w:pPr>
+            <w:proofErr w:type="spellStart"/>
             <w:r>
               <w:rPr>
                 <w:rFonts w:ascii="Arial" w:eastAsia="맑은 고딕" w:hAnsi="Arial" w:cs="Arial"/>
@@ -25902,6 +27528,7 @@
               </w:rPr>
               <w:t>gracePeriod</w:t>
             </w:r>
+            <w:proofErr w:type="spellEnd"/>
           </w:p>
         </w:tc>
         <w:tc>
@@ -25971,6 +27598,7 @@
                 <w:szCs w:val="20"/>
               </w:rPr>
             </w:pPr>
+            <w:proofErr w:type="spellStart"/>
             <w:r>
               <w:rPr>
                 <w:rFonts w:ascii="Arial" w:eastAsia="맑은 고딕" w:hAnsi="Arial" w:cs="Arial"/>
@@ -25978,7 +27606,17 @@
                 <w:kern w:val="0"/>
                 <w:szCs w:val="20"/>
               </w:rPr>
-              <w:t>gracePeriod value</w:t>
+              <w:t>gracePeriod</w:t>
+            </w:r>
+            <w:proofErr w:type="spellEnd"/>
+            <w:r>
+              <w:rPr>
+                <w:rFonts w:ascii="Arial" w:eastAsia="맑은 고딕" w:hAnsi="Arial" w:cs="Arial"/>
+                <w:color w:val="000000"/>
+                <w:kern w:val="0"/>
+                <w:szCs w:val="20"/>
+              </w:rPr>
+              <w:t xml:space="preserve"> value</w:t>
             </w:r>
           </w:p>
         </w:tc>
@@ -26047,6 +27685,7 @@
                 <w:szCs w:val="20"/>
               </w:rPr>
             </w:pPr>
+            <w:proofErr w:type="spellStart"/>
             <w:r>
               <w:rPr>
                 <w:rFonts w:ascii="Arial" w:eastAsia="맑은 고딕" w:hAnsi="Arial" w:cs="Arial"/>
@@ -26056,6 +27695,7 @@
               </w:rPr>
               <w:t>parkingFee</w:t>
             </w:r>
+            <w:proofErr w:type="spellEnd"/>
           </w:p>
         </w:tc>
         <w:tc>
@@ -26201,6 +27841,7 @@
                 <w:szCs w:val="20"/>
               </w:rPr>
             </w:pPr>
+            <w:proofErr w:type="spellStart"/>
             <w:r>
               <w:rPr>
                 <w:rFonts w:ascii="Arial" w:eastAsia="맑은 고딕" w:hAnsi="Arial" w:cs="Arial"/>
@@ -26210,6 +27851,7 @@
               </w:rPr>
               <w:t>garageIP</w:t>
             </w:r>
+            <w:proofErr w:type="spellEnd"/>
           </w:p>
         </w:tc>
         <w:tc>
@@ -26355,6 +27997,7 @@
                 <w:szCs w:val="20"/>
               </w:rPr>
             </w:pPr>
+            <w:proofErr w:type="spellStart"/>
             <w:r>
               <w:rPr>
                 <w:rFonts w:ascii="Arial" w:eastAsia="맑은 고딕" w:hAnsi="Arial" w:cs="Arial"/>
@@ -26364,6 +28007,7 @@
               </w:rPr>
               <w:t>isAvailable</w:t>
             </w:r>
+            <w:proofErr w:type="spellEnd"/>
           </w:p>
         </w:tc>
         <w:tc>
@@ -26522,6 +28166,7 @@
                 <w:szCs w:val="20"/>
               </w:rPr>
             </w:pPr>
+            <w:proofErr w:type="spellStart"/>
             <w:r>
               <w:rPr>
                 <w:rFonts w:ascii="Arial" w:eastAsia="맑은 고딕" w:hAnsi="Arial" w:cs="Arial"/>
@@ -26531,6 +28176,7 @@
               </w:rPr>
               <w:t>userID</w:t>
             </w:r>
+            <w:proofErr w:type="spellEnd"/>
           </w:p>
         </w:tc>
         <w:tc>
@@ -26677,6 +28323,7 @@
                 <w:szCs w:val="20"/>
               </w:rPr>
             </w:pPr>
+            <w:proofErr w:type="spellStart"/>
             <w:r>
               <w:rPr>
                 <w:rFonts w:ascii="Arial" w:eastAsia="맑은 고딕" w:hAnsi="Arial" w:cs="Arial"/>
@@ -26686,6 +28333,7 @@
               </w:rPr>
               <w:t>reservationTime</w:t>
             </w:r>
+            <w:proofErr w:type="spellEnd"/>
           </w:p>
         </w:tc>
         <w:tc>
@@ -26831,6 +28479,7 @@
                 <w:szCs w:val="20"/>
               </w:rPr>
             </w:pPr>
+            <w:proofErr w:type="spellStart"/>
             <w:r>
               <w:rPr>
                 <w:rFonts w:ascii="Arial" w:eastAsia="맑은 고딕" w:hAnsi="Arial" w:cs="Arial"/>
@@ -26840,6 +28489,7 @@
               </w:rPr>
               <w:t>cardInfo</w:t>
             </w:r>
+            <w:proofErr w:type="spellEnd"/>
           </w:p>
         </w:tc>
         <w:tc>
@@ -26985,6 +28635,7 @@
                 <w:szCs w:val="20"/>
               </w:rPr>
             </w:pPr>
+            <w:proofErr w:type="spellStart"/>
             <w:r>
               <w:rPr>
                 <w:rFonts w:ascii="Arial" w:eastAsia="맑은 고딕" w:hAnsi="Arial" w:cs="Arial"/>
@@ -26994,6 +28645,7 @@
               </w:rPr>
               <w:t>confirmInformation</w:t>
             </w:r>
+            <w:proofErr w:type="spellEnd"/>
           </w:p>
         </w:tc>
         <w:tc>
@@ -27139,6 +28791,7 @@
                 <w:szCs w:val="20"/>
               </w:rPr>
             </w:pPr>
+            <w:proofErr w:type="spellStart"/>
             <w:r>
               <w:rPr>
                 <w:rFonts w:ascii="Arial" w:eastAsia="맑은 고딕" w:hAnsi="Arial" w:cs="Arial"/>
@@ -27148,6 +28801,7 @@
               </w:rPr>
               <w:t>gracePeriod</w:t>
             </w:r>
+            <w:proofErr w:type="spellEnd"/>
           </w:p>
         </w:tc>
         <w:tc>
@@ -27217,6 +28871,7 @@
                 <w:szCs w:val="20"/>
               </w:rPr>
             </w:pPr>
+            <w:proofErr w:type="spellStart"/>
             <w:r>
               <w:rPr>
                 <w:rFonts w:ascii="Arial" w:eastAsia="맑은 고딕" w:hAnsi="Arial" w:cs="Arial"/>
@@ -27224,7 +28879,17 @@
                 <w:kern w:val="0"/>
                 <w:szCs w:val="20"/>
               </w:rPr>
-              <w:t>gracePeriod value</w:t>
+              <w:t>gracePeriod</w:t>
+            </w:r>
+            <w:proofErr w:type="spellEnd"/>
+            <w:r>
+              <w:rPr>
+                <w:rFonts w:ascii="Arial" w:eastAsia="맑은 고딕" w:hAnsi="Arial" w:cs="Arial"/>
+                <w:color w:val="000000"/>
+                <w:kern w:val="0"/>
+                <w:szCs w:val="20"/>
+              </w:rPr>
+              <w:t xml:space="preserve"> value</w:t>
             </w:r>
           </w:p>
         </w:tc>
@@ -27293,6 +28958,7 @@
                 <w:szCs w:val="20"/>
               </w:rPr>
             </w:pPr>
+            <w:proofErr w:type="spellStart"/>
             <w:r>
               <w:rPr>
                 <w:rFonts w:ascii="Arial" w:eastAsia="맑은 고딕" w:hAnsi="Arial" w:cs="Arial"/>
@@ -27302,6 +28968,7 @@
               </w:rPr>
               <w:t>reservationStatus</w:t>
             </w:r>
+            <w:proofErr w:type="spellEnd"/>
           </w:p>
         </w:tc>
         <w:tc>
@@ -27447,6 +29114,7 @@
                 <w:szCs w:val="20"/>
               </w:rPr>
             </w:pPr>
+            <w:proofErr w:type="spellStart"/>
             <w:r>
               <w:rPr>
                 <w:rFonts w:ascii="Arial" w:eastAsia="맑은 고딕" w:hAnsi="Arial" w:cs="Arial"/>
@@ -27456,6 +29124,7 @@
               </w:rPr>
               <w:t>parkingFee</w:t>
             </w:r>
+            <w:proofErr w:type="spellEnd"/>
           </w:p>
         </w:tc>
         <w:tc>
@@ -27601,6 +29270,7 @@
                 <w:szCs w:val="20"/>
               </w:rPr>
             </w:pPr>
+            <w:proofErr w:type="spellStart"/>
             <w:r>
               <w:rPr>
                 <w:rFonts w:ascii="Arial" w:eastAsia="맑은 고딕" w:hAnsi="Arial" w:cs="Arial"/>
@@ -27610,6 +29280,7 @@
               </w:rPr>
               <w:t>usingGarage</w:t>
             </w:r>
+            <w:proofErr w:type="spellEnd"/>
           </w:p>
         </w:tc>
         <w:tc>
@@ -27756,6 +29427,7 @@
                 <w:szCs w:val="20"/>
               </w:rPr>
             </w:pPr>
+            <w:proofErr w:type="spellStart"/>
             <w:r>
               <w:rPr>
                 <w:rFonts w:ascii="Arial" w:eastAsia="맑은 고딕" w:hAnsi="Arial" w:cs="Arial"/>
@@ -27765,6 +29437,7 @@
               </w:rPr>
               <w:t>usingGarageNumber</w:t>
             </w:r>
+            <w:proofErr w:type="spellEnd"/>
           </w:p>
         </w:tc>
         <w:tc>
@@ -27842,7 +29515,27 @@
                 <w:kern w:val="0"/>
                 <w:szCs w:val="20"/>
               </w:rPr>
-              <w:t>garage number tp park</w:t>
+              <w:t xml:space="preserve">garage number </w:t>
+            </w:r>
+            <w:proofErr w:type="spellStart"/>
+            <w:r>
+              <w:rPr>
+                <w:rFonts w:ascii="Arial" w:eastAsia="맑은 고딕" w:hAnsi="Arial" w:cs="Arial"/>
+                <w:color w:val="000000"/>
+                <w:kern w:val="0"/>
+                <w:szCs w:val="20"/>
+              </w:rPr>
+              <w:t>tp</w:t>
+            </w:r>
+            <w:proofErr w:type="spellEnd"/>
+            <w:r>
+              <w:rPr>
+                <w:rFonts w:ascii="Arial" w:eastAsia="맑은 고딕" w:hAnsi="Arial" w:cs="Arial"/>
+                <w:color w:val="000000"/>
+                <w:kern w:val="0"/>
+                <w:szCs w:val="20"/>
+              </w:rPr>
+              <w:t xml:space="preserve"> park</w:t>
             </w:r>
           </w:p>
         </w:tc>
@@ -27911,6 +29604,7 @@
                 <w:szCs w:val="20"/>
               </w:rPr>
             </w:pPr>
+            <w:proofErr w:type="spellStart"/>
             <w:r>
               <w:rPr>
                 <w:rFonts w:ascii="Arial" w:eastAsia="맑은 고딕" w:hAnsi="Arial" w:cs="Arial"/>
@@ -27920,6 +29614,7 @@
               </w:rPr>
               <w:t>usingSlot</w:t>
             </w:r>
+            <w:proofErr w:type="spellEnd"/>
           </w:p>
         </w:tc>
         <w:tc>
@@ -27996,7 +29691,27 @@
                 <w:kern w:val="0"/>
                 <w:szCs w:val="20"/>
               </w:rPr>
-              <w:t>slot numer to park</w:t>
+              <w:t xml:space="preserve">slot </w:t>
+            </w:r>
+            <w:proofErr w:type="spellStart"/>
+            <w:r>
+              <w:rPr>
+                <w:rFonts w:ascii="Arial" w:eastAsia="맑은 고딕" w:hAnsi="Arial" w:cs="Arial"/>
+                <w:color w:val="000000"/>
+                <w:kern w:val="0"/>
+                <w:szCs w:val="20"/>
+              </w:rPr>
+              <w:t>numer</w:t>
+            </w:r>
+            <w:proofErr w:type="spellEnd"/>
+            <w:r>
+              <w:rPr>
+                <w:rFonts w:ascii="Arial" w:eastAsia="맑은 고딕" w:hAnsi="Arial" w:cs="Arial"/>
+                <w:color w:val="000000"/>
+                <w:kern w:val="0"/>
+                <w:szCs w:val="20"/>
+              </w:rPr>
+              <w:t xml:space="preserve"> to park</w:t>
             </w:r>
           </w:p>
         </w:tc>
@@ -28065,6 +29780,7 @@
                 <w:szCs w:val="20"/>
               </w:rPr>
             </w:pPr>
+            <w:proofErr w:type="spellStart"/>
             <w:r>
               <w:rPr>
                 <w:rFonts w:ascii="Arial" w:eastAsia="맑은 고딕" w:hAnsi="Arial" w:cs="Arial"/>
@@ -28074,6 +29790,7 @@
               </w:rPr>
               <w:t>parkingTime</w:t>
             </w:r>
+            <w:proofErr w:type="spellEnd"/>
           </w:p>
         </w:tc>
         <w:tc>
@@ -28219,6 +29936,7 @@
                 <w:szCs w:val="20"/>
               </w:rPr>
             </w:pPr>
+            <w:proofErr w:type="spellStart"/>
             <w:r>
               <w:rPr>
                 <w:rFonts w:ascii="Arial" w:eastAsia="맑은 고딕" w:hAnsi="Arial" w:cs="Arial"/>
@@ -28228,6 +29946,7 @@
               </w:rPr>
               <w:t>leaveTime</w:t>
             </w:r>
+            <w:proofErr w:type="spellEnd"/>
           </w:p>
         </w:tc>
         <w:tc>
@@ -28373,6 +30092,7 @@
                 <w:szCs w:val="20"/>
               </w:rPr>
             </w:pPr>
+            <w:proofErr w:type="spellStart"/>
             <w:r>
               <w:rPr>
                 <w:rFonts w:ascii="Arial" w:eastAsia="맑은 고딕" w:hAnsi="Arial" w:cs="Arial"/>
@@ -28382,6 +30102,7 @@
               </w:rPr>
               <w:t>chargingFee</w:t>
             </w:r>
+            <w:proofErr w:type="spellEnd"/>
           </w:p>
         </w:tc>
         <w:tc>
@@ -28478,13 +30199,22 @@
         </w:rPr>
       </w:pPr>
       <w:bookmarkStart w:id="60" w:name="_Toc454379544"/>
+      <w:proofErr w:type="spellStart"/>
       <w:r>
         <w:rPr>
           <w:rFonts w:ascii="Arial" w:hAnsi="Arial" w:cs="Arial"/>
           <w:b/>
         </w:rPr>
         <w:lastRenderedPageBreak/>
-        <w:t>SurePark Manager Detailed Design</w:t>
+        <w:t>SurePark</w:t>
+      </w:r>
+      <w:proofErr w:type="spellEnd"/>
+      <w:r>
+        <w:rPr>
+          <w:rFonts w:ascii="Arial" w:hAnsi="Arial" w:cs="Arial"/>
+          <w:b/>
+        </w:rPr>
+        <w:t xml:space="preserve"> Manager Detailed Design</w:t>
       </w:r>
       <w:bookmarkEnd w:id="60"/>
     </w:p>
@@ -29283,6 +31013,7 @@
                 <w:szCs w:val="20"/>
               </w:rPr>
             </w:pPr>
+            <w:proofErr w:type="spellStart"/>
             <w:r>
               <w:rPr>
                 <w:rFonts w:ascii="Arial" w:eastAsia="맑은 고딕" w:hAnsi="Arial" w:cs="Arial"/>
@@ -29291,6 +31022,7 @@
               </w:rPr>
               <w:t>IControlService</w:t>
             </w:r>
+            <w:proofErr w:type="spellEnd"/>
           </w:p>
         </w:tc>
         <w:tc>
@@ -29323,13 +31055,59 @@
                 <w:szCs w:val="20"/>
               </w:rPr>
             </w:pPr>
-            <w:r>
-              <w:rPr>
-                <w:rFonts w:ascii="Arial" w:eastAsia="맑은 고딕" w:hAnsi="Arial" w:cs="Arial"/>
-                <w:kern w:val="0"/>
-                <w:szCs w:val="20"/>
-              </w:rPr>
-              <w:t>IControlService interface is for management service. It provides addFacility and openEntryGate functions.</w:t>
+            <w:proofErr w:type="spellStart"/>
+            <w:r>
+              <w:rPr>
+                <w:rFonts w:ascii="Arial" w:eastAsia="맑은 고딕" w:hAnsi="Arial" w:cs="Arial"/>
+                <w:kern w:val="0"/>
+                <w:szCs w:val="20"/>
+              </w:rPr>
+              <w:t>IControlService</w:t>
+            </w:r>
+            <w:proofErr w:type="spellEnd"/>
+            <w:r>
+              <w:rPr>
+                <w:rFonts w:ascii="Arial" w:eastAsia="맑은 고딕" w:hAnsi="Arial" w:cs="Arial"/>
+                <w:kern w:val="0"/>
+                <w:szCs w:val="20"/>
+              </w:rPr>
+              <w:t xml:space="preserve"> interface is for management service. It provides </w:t>
+            </w:r>
+            <w:proofErr w:type="spellStart"/>
+            <w:r>
+              <w:rPr>
+                <w:rFonts w:ascii="Arial" w:eastAsia="맑은 고딕" w:hAnsi="Arial" w:cs="Arial"/>
+                <w:kern w:val="0"/>
+                <w:szCs w:val="20"/>
+              </w:rPr>
+              <w:t>addFacility</w:t>
+            </w:r>
+            <w:proofErr w:type="spellEnd"/>
+            <w:r>
+              <w:rPr>
+                <w:rFonts w:ascii="Arial" w:eastAsia="맑은 고딕" w:hAnsi="Arial" w:cs="Arial"/>
+                <w:kern w:val="0"/>
+                <w:szCs w:val="20"/>
+              </w:rPr>
+              <w:t xml:space="preserve"> and </w:t>
+            </w:r>
+            <w:proofErr w:type="spellStart"/>
+            <w:r>
+              <w:rPr>
+                <w:rFonts w:ascii="Arial" w:eastAsia="맑은 고딕" w:hAnsi="Arial" w:cs="Arial"/>
+                <w:kern w:val="0"/>
+                <w:szCs w:val="20"/>
+              </w:rPr>
+              <w:t>openEntryGate</w:t>
+            </w:r>
+            <w:proofErr w:type="spellEnd"/>
+            <w:r>
+              <w:rPr>
+                <w:rFonts w:ascii="Arial" w:eastAsia="맑은 고딕" w:hAnsi="Arial" w:cs="Arial"/>
+                <w:kern w:val="0"/>
+                <w:szCs w:val="20"/>
+              </w:rPr>
+              <w:t xml:space="preserve"> functions.</w:t>
             </w:r>
           </w:p>
         </w:tc>
@@ -29461,7 +31239,25 @@
           <w:kern w:val="0"/>
           <w:szCs w:val="20"/>
         </w:rPr>
-        <w:t xml:space="preserve"> send message to surepark manager.</w:t>
+        <w:t xml:space="preserve"> send message to </w:t>
+      </w:r>
+      <w:proofErr w:type="spellStart"/>
+      <w:r>
+        <w:rPr>
+          <w:rFonts w:ascii="Arial" w:eastAsia="맑은 고딕" w:hAnsi="Arial" w:cs="Arial" w:hint="eastAsia"/>
+          <w:kern w:val="0"/>
+          <w:szCs w:val="20"/>
+        </w:rPr>
+        <w:t>surepark</w:t>
+      </w:r>
+      <w:proofErr w:type="spellEnd"/>
+      <w:r>
+        <w:rPr>
+          <w:rFonts w:ascii="Arial" w:eastAsia="맑은 고딕" w:hAnsi="Arial" w:cs="Arial" w:hint="eastAsia"/>
+          <w:kern w:val="0"/>
+          <w:szCs w:val="20"/>
+        </w:rPr>
+        <w:t xml:space="preserve"> manager.</w:t>
       </w:r>
     </w:p>
     <w:p/>
@@ -29784,7 +31580,27 @@
                 <w:kern w:val="0"/>
                 <w:sz w:val="22"/>
               </w:rPr>
-              <w:t>non feed back device</w:t>
+              <w:t xml:space="preserve">non </w:t>
+            </w:r>
+            <w:proofErr w:type="spellStart"/>
+            <w:r>
+              <w:rPr>
+                <w:rFonts w:ascii="맑은 고딕" w:eastAsia="맑은 고딕" w:hAnsi="맑은 고딕" w:cs="굴림" w:hint="eastAsia"/>
+                <w:color w:val="000000"/>
+                <w:kern w:val="0"/>
+                <w:sz w:val="22"/>
+              </w:rPr>
+              <w:t>feed back</w:t>
+            </w:r>
+            <w:proofErr w:type="spellEnd"/>
+            <w:r>
+              <w:rPr>
+                <w:rFonts w:ascii="맑은 고딕" w:eastAsia="맑은 고딕" w:hAnsi="맑은 고딕" w:cs="굴림" w:hint="eastAsia"/>
+                <w:color w:val="000000"/>
+                <w:kern w:val="0"/>
+                <w:sz w:val="22"/>
+              </w:rPr>
+              <w:t xml:space="preserve"> device</w:t>
             </w:r>
             <w:r>
               <w:rPr>
@@ -29952,6 +31768,7 @@
                 <w:sz w:val="22"/>
               </w:rPr>
             </w:pPr>
+            <w:proofErr w:type="spellStart"/>
             <w:r>
               <w:rPr>
                 <w:rFonts w:ascii="맑은 고딕" w:eastAsia="맑은 고딕" w:hAnsi="맑은 고딕" w:cs="굴림" w:hint="eastAsia"/>
@@ -29959,7 +31776,17 @@
                 <w:kern w:val="0"/>
                 <w:sz w:val="22"/>
               </w:rPr>
-              <w:t>Extit LED : 1</w:t>
+              <w:t>Extit</w:t>
+            </w:r>
+            <w:proofErr w:type="spellEnd"/>
+            <w:r>
+              <w:rPr>
+                <w:rFonts w:ascii="맑은 고딕" w:eastAsia="맑은 고딕" w:hAnsi="맑은 고딕" w:cs="굴림" w:hint="eastAsia"/>
+                <w:color w:val="000000"/>
+                <w:kern w:val="0"/>
+                <w:sz w:val="22"/>
+              </w:rPr>
+              <w:t xml:space="preserve"> LED : 1</w:t>
             </w:r>
           </w:p>
         </w:tc>
@@ -30221,7 +32048,27 @@
                 <w:kern w:val="0"/>
                 <w:sz w:val="22"/>
               </w:rPr>
-              <w:t>Exit Servor : 1</w:t>
+              <w:t xml:space="preserve">Exit </w:t>
+            </w:r>
+            <w:proofErr w:type="spellStart"/>
+            <w:r>
+              <w:rPr>
+                <w:rFonts w:ascii="맑은 고딕" w:eastAsia="맑은 고딕" w:hAnsi="맑은 고딕" w:cs="굴림" w:hint="eastAsia"/>
+                <w:color w:val="000000"/>
+                <w:kern w:val="0"/>
+                <w:sz w:val="22"/>
+              </w:rPr>
+              <w:t>Servor</w:t>
+            </w:r>
+            <w:proofErr w:type="spellEnd"/>
+            <w:r>
+              <w:rPr>
+                <w:rFonts w:ascii="맑은 고딕" w:eastAsia="맑은 고딕" w:hAnsi="맑은 고딕" w:cs="굴림" w:hint="eastAsia"/>
+                <w:color w:val="000000"/>
+                <w:kern w:val="0"/>
+                <w:sz w:val="22"/>
+              </w:rPr>
+              <w:t xml:space="preserve"> : 1</w:t>
             </w:r>
           </w:p>
         </w:tc>
@@ -30600,6 +32447,7 @@
                 <w:szCs w:val="20"/>
               </w:rPr>
             </w:pPr>
+            <w:proofErr w:type="spellStart"/>
             <w:r>
               <w:rPr>
                 <w:rFonts w:ascii="맑은 고딕" w:eastAsia="맑은 고딕" w:hAnsi="맑은 고딕" w:cs="굴림" w:hint="eastAsia"/>
@@ -30608,7 +32456,17 @@
                 <w:szCs w:val="20"/>
               </w:rPr>
               <w:lastRenderedPageBreak/>
-              <w:t>feed back device</w:t>
+              <w:t>feed back</w:t>
+            </w:r>
+            <w:proofErr w:type="spellEnd"/>
+            <w:r>
+              <w:rPr>
+                <w:rFonts w:ascii="맑은 고딕" w:eastAsia="맑은 고딕" w:hAnsi="맑은 고딕" w:cs="굴림" w:hint="eastAsia"/>
+                <w:color w:val="000000"/>
+                <w:kern w:val="0"/>
+                <w:szCs w:val="20"/>
+              </w:rPr>
+              <w:t xml:space="preserve"> device</w:t>
             </w:r>
             <w:r>
               <w:rPr>
@@ -30737,7 +32595,27 @@
                 <w:kern w:val="0"/>
                 <w:szCs w:val="20"/>
               </w:rPr>
-              <w:t xml:space="preserve">IF value_average - offset value &gt;= 50 </w:t>
+              <w:t xml:space="preserve">IF </w:t>
+            </w:r>
+            <w:proofErr w:type="spellStart"/>
+            <w:r>
+              <w:rPr>
+                <w:rFonts w:ascii="맑은 고딕" w:eastAsia="맑은 고딕" w:hAnsi="맑은 고딕" w:cs="굴림" w:hint="eastAsia"/>
+                <w:color w:val="000000"/>
+                <w:kern w:val="0"/>
+                <w:szCs w:val="20"/>
+              </w:rPr>
+              <w:t>value_average</w:t>
+            </w:r>
+            <w:proofErr w:type="spellEnd"/>
+            <w:r>
+              <w:rPr>
+                <w:rFonts w:ascii="맑은 고딕" w:eastAsia="맑은 고딕" w:hAnsi="맑은 고딕" w:cs="굴림" w:hint="eastAsia"/>
+                <w:color w:val="000000"/>
+                <w:kern w:val="0"/>
+                <w:szCs w:val="20"/>
+              </w:rPr>
+              <w:t xml:space="preserve"> - offset value &gt;= 50 </w:t>
             </w:r>
             <w:r>
               <w:rPr>
@@ -31312,7 +33190,21 @@
         <w:rPr>
           <w:rFonts w:hint="eastAsia"/>
         </w:rPr>
-        <w:t xml:space="preserve">1-&gt;5step : </w:t>
+        <w:t>1-&gt;</w:t>
+      </w:r>
+      <w:proofErr w:type="gramStart"/>
+      <w:r>
+        <w:rPr>
+          <w:rFonts w:hint="eastAsia"/>
+        </w:rPr>
+        <w:t>5step :</w:t>
+      </w:r>
+      <w:proofErr w:type="gramEnd"/>
+      <w:r>
+        <w:rPr>
+          <w:rFonts w:hint="eastAsia"/>
+        </w:rPr>
+        <w:t xml:space="preserve"> </w:t>
       </w:r>
       <w:r>
         <w:t>generaliz</w:t>
@@ -31481,8 +33373,13 @@
         </w:numPr>
         <w:ind w:leftChars="0" w:firstLineChars="0"/>
       </w:pPr>
+      <w:proofErr w:type="spellStart"/>
       <w:r>
-        <w:t>SurePark Manager</w:t>
+        <w:t>SurePark</w:t>
+      </w:r>
+      <w:proofErr w:type="spellEnd"/>
+      <w:r>
+        <w:t xml:space="preserve"> Manager</w:t>
       </w:r>
     </w:p>
     <w:p>
@@ -31508,20 +33405,16 @@
     <w:p>
       <w:pPr>
         <w:jc w:val="center"/>
-        <w:rPr>
-          <w:rFonts w:hint="eastAsia"/>
-        </w:rPr>
       </w:pPr>
       <w:r>
         <w:rPr>
-          <w:rFonts w:hint="eastAsia"/>
           <w:noProof/>
         </w:rPr>
         <w:drawing>
-          <wp:inline distT="0" distB="0" distL="0" distR="0" wp14:anchorId="3BAD24ED" wp14:editId="754F1EA3">
-            <wp:extent cx="5760000" cy="3347692"/>
-            <wp:effectExtent l="0" t="0" r="0" b="5715"/>
-            <wp:docPr id="11" name="그림 11"/>
+          <wp:inline distT="0" distB="0" distL="0" distR="0" wp14:anchorId="3EDC1E2B" wp14:editId="14DE5652">
+            <wp:extent cx="5760000" cy="3376552"/>
+            <wp:effectExtent l="0" t="0" r="0" b="0"/>
+            <wp:docPr id="18" name="그림 18"/>
             <wp:cNvGraphicFramePr>
               <a:graphicFrameLocks xmlns:a="http://schemas.openxmlformats.org/drawingml/2006/main" noChangeAspect="1"/>
             </wp:cNvGraphicFramePr>
@@ -31550,7 +33443,7 @@
                   <pic:spPr bwMode="auto">
                     <a:xfrm>
                       <a:off x="0" y="0"/>
-                      <a:ext cx="5760000" cy="3347692"/>
+                      <a:ext cx="5760000" cy="3376552"/>
                     </a:xfrm>
                     <a:prstGeom prst="rect">
                       <a:avLst/>
@@ -31566,6 +33459,8 @@
           </wp:inline>
         </w:drawing>
       </w:r>
+      <w:bookmarkStart w:id="69" w:name="_GoBack"/>
+      <w:bookmarkEnd w:id="69"/>
     </w:p>
     <w:p>
       <w:pPr>
@@ -31586,7 +33481,7 @@
           <w:b/>
         </w:rPr>
       </w:pPr>
-      <w:bookmarkStart w:id="69" w:name="_Toc454379553"/>
+      <w:bookmarkStart w:id="70" w:name="_Toc454379553"/>
       <w:r>
         <w:rPr>
           <w:rFonts w:hint="eastAsia"/>
@@ -31607,7 +33502,7 @@
         </w:rPr>
         <w:t>)</w:t>
       </w:r>
-      <w:bookmarkEnd w:id="69"/>
+      <w:bookmarkEnd w:id="70"/>
     </w:p>
     <w:p>
       <w:pPr>
@@ -31696,11 +33591,19 @@
         </w:numPr>
         <w:ind w:leftChars="0" w:firstLineChars="0"/>
       </w:pPr>
+      <w:proofErr w:type="spellStart"/>
       <w:r>
         <w:rPr>
           <w:rFonts w:hint="eastAsia"/>
         </w:rPr>
-        <w:t>SurePark Manager</w:t>
+        <w:t>SurePark</w:t>
+      </w:r>
+      <w:proofErr w:type="spellEnd"/>
+      <w:r>
+        <w:rPr>
+          <w:rFonts w:hint="eastAsia"/>
+        </w:rPr>
+        <w:t xml:space="preserve"> Manager</w:t>
       </w:r>
     </w:p>
     <w:p>
@@ -31722,17 +33625,18 @@
         </w:numPr>
         <w:ind w:leftChars="0" w:firstLineChars="0"/>
         <w:rPr>
+          <w:color w:val="FF0000"/>
+        </w:rPr>
+      </w:pPr>
+      <w:proofErr w:type="spellStart"/>
+      <w:r>
+        <w:rPr>
           <w:rFonts w:hint="eastAsia"/>
           <w:color w:val="FF0000"/>
         </w:rPr>
-      </w:pPr>
-      <w:r>
-        <w:rPr>
-          <w:rFonts w:hint="eastAsia"/>
-          <w:color w:val="FF0000"/>
-        </w:rPr>
         <w:t>ManagementService</w:t>
       </w:r>
+      <w:proofErr w:type="spellEnd"/>
     </w:p>
     <w:p>
       <w:pPr>
@@ -31757,20 +33661,16 @@
     <w:p>
       <w:pPr>
         <w:jc w:val="center"/>
-        <w:rPr>
-          <w:rFonts w:hint="eastAsia"/>
-        </w:rPr>
       </w:pPr>
       <w:r>
         <w:rPr>
-          <w:rFonts w:hint="eastAsia"/>
           <w:noProof/>
         </w:rPr>
         <w:drawing>
-          <wp:inline distT="0" distB="0" distL="0" distR="0" wp14:anchorId="2A269A10" wp14:editId="09DD0730">
-            <wp:extent cx="5760000" cy="4325223"/>
+          <wp:inline distT="0" distB="0" distL="0" distR="0" wp14:anchorId="67E7A6F8" wp14:editId="55FE78FE">
+            <wp:extent cx="5760000" cy="4330460"/>
             <wp:effectExtent l="0" t="0" r="0" b="0"/>
-            <wp:docPr id="6" name="그림 6"/>
+            <wp:docPr id="15" name="그림 15"/>
             <wp:cNvGraphicFramePr>
               <a:graphicFrameLocks xmlns:a="http://schemas.openxmlformats.org/drawingml/2006/main" noChangeAspect="1"/>
             </wp:cNvGraphicFramePr>
@@ -31778,7 +33678,7 @@
               <a:graphicData uri="http://schemas.openxmlformats.org/drawingml/2006/picture">
                 <pic:pic xmlns:pic="http://schemas.openxmlformats.org/drawingml/2006/picture">
                   <pic:nvPicPr>
-                    <pic:cNvPr id="0" name="Picture 2"/>
+                    <pic:cNvPr id="0" name="Picture 3"/>
                     <pic:cNvPicPr>
                       <a:picLocks noChangeAspect="1" noChangeArrowheads="1"/>
                     </pic:cNvPicPr>
@@ -31799,7 +33699,7 @@
                   <pic:spPr bwMode="auto">
                     <a:xfrm>
                       <a:off x="0" y="0"/>
-                      <a:ext cx="5760000" cy="4325223"/>
+                      <a:ext cx="5760000" cy="4330460"/>
                     </a:xfrm>
                     <a:prstGeom prst="rect">
                       <a:avLst/>
@@ -31825,7 +33725,6 @@
         </w:numPr>
         <w:ind w:leftChars="0" w:firstLineChars="0"/>
         <w:rPr>
-          <w:rFonts w:hint="eastAsia"/>
           <w:color w:val="FF0000"/>
         </w:rPr>
       </w:pPr>
@@ -31840,20 +33739,16 @@
     <w:p>
       <w:pPr>
         <w:jc w:val="center"/>
-        <w:rPr>
-          <w:rFonts w:hint="eastAsia"/>
-        </w:rPr>
       </w:pPr>
       <w:r>
         <w:rPr>
-          <w:rFonts w:hint="eastAsia"/>
           <w:noProof/>
         </w:rPr>
         <w:drawing>
-          <wp:inline distT="0" distB="0" distL="0" distR="0" wp14:anchorId="37136800" wp14:editId="2E1AE9E5">
-            <wp:extent cx="5760000" cy="2898159"/>
-            <wp:effectExtent l="0" t="0" r="0" b="0"/>
-            <wp:docPr id="8" name="그림 8"/>
+          <wp:inline distT="0" distB="0" distL="0" distR="0" wp14:anchorId="73241FAC" wp14:editId="5588C185">
+            <wp:extent cx="5760000" cy="2909164"/>
+            <wp:effectExtent l="0" t="0" r="0" b="5715"/>
+            <wp:docPr id="14" name="그림 14"/>
             <wp:cNvGraphicFramePr>
               <a:graphicFrameLocks xmlns:a="http://schemas.openxmlformats.org/drawingml/2006/main" noChangeAspect="1"/>
             </wp:cNvGraphicFramePr>
@@ -31861,7 +33756,7 @@
               <a:graphicData uri="http://schemas.openxmlformats.org/drawingml/2006/picture">
                 <pic:pic xmlns:pic="http://schemas.openxmlformats.org/drawingml/2006/picture">
                   <pic:nvPicPr>
-                    <pic:cNvPr id="0" name="Picture 3"/>
+                    <pic:cNvPr id="0" name="Picture 2"/>
                     <pic:cNvPicPr>
                       <a:picLocks noChangeAspect="1" noChangeArrowheads="1"/>
                     </pic:cNvPicPr>
@@ -31882,7 +33777,7 @@
                   <pic:spPr bwMode="auto">
                     <a:xfrm>
                       <a:off x="0" y="0"/>
-                      <a:ext cx="5760000" cy="2898159"/>
+                      <a:ext cx="5760000" cy="2909164"/>
                     </a:xfrm>
                     <a:prstGeom prst="rect">
                       <a:avLst/>
@@ -31929,7 +33824,7 @@
           <w:b/>
         </w:rPr>
       </w:pPr>
-      <w:bookmarkStart w:id="70" w:name="_Toc454379554"/>
+      <w:bookmarkStart w:id="71" w:name="_Toc454379554"/>
       <w:r>
         <w:rPr>
           <w:rFonts w:hint="eastAsia"/>
@@ -31976,7 +33871,7 @@
         </w:rPr>
         <w:t>)</w:t>
       </w:r>
-      <w:bookmarkEnd w:id="70"/>
+      <w:bookmarkEnd w:id="71"/>
     </w:p>
     <w:p>
       <w:pPr>
@@ -32059,8 +33954,13 @@
         </w:numPr>
         <w:ind w:leftChars="0" w:firstLineChars="0"/>
       </w:pPr>
+      <w:proofErr w:type="spellStart"/>
       <w:r>
-        <w:t>SurePark Manager</w:t>
+        <w:t>SurePark</w:t>
+      </w:r>
+      <w:proofErr w:type="spellEnd"/>
+      <w:r>
+        <w:t xml:space="preserve"> Manager</w:t>
       </w:r>
     </w:p>
     <w:p>
@@ -32072,37 +33972,29 @@
         </w:numPr>
         <w:ind w:leftChars="0" w:firstLineChars="0"/>
         <w:rPr>
+          <w:color w:val="FF0000"/>
+        </w:rPr>
+      </w:pPr>
+      <w:proofErr w:type="spellStart"/>
+      <w:r>
+        <w:rPr>
           <w:rFonts w:hint="eastAsia"/>
           <w:color w:val="FF0000"/>
         </w:rPr>
-      </w:pPr>
-      <w:bookmarkStart w:id="71" w:name="_GoBack"/>
-      <w:r>
-        <w:rPr>
-          <w:rFonts w:hint="eastAsia"/>
-          <w:color w:val="FF0000"/>
-        </w:rPr>
         <w:t>ManagementService</w:t>
       </w:r>
+      <w:proofErr w:type="spellEnd"/>
     </w:p>
-    <w:bookmarkEnd w:id="71"/>
     <w:p>
-      <w:pPr>
-        <w:jc w:val="center"/>
-        <w:rPr>
-          <w:rFonts w:hint="eastAsia"/>
-        </w:rPr>
-      </w:pPr>
       <w:r>
         <w:rPr>
-          <w:rFonts w:hint="eastAsia"/>
           <w:noProof/>
         </w:rPr>
         <w:drawing>
-          <wp:inline distT="0" distB="0" distL="0" distR="0" wp14:anchorId="7E824BBE" wp14:editId="3E32EC28">
-            <wp:extent cx="5760000" cy="2950415"/>
-            <wp:effectExtent l="0" t="0" r="0" b="2540"/>
-            <wp:docPr id="12" name="그림 12"/>
+          <wp:inline distT="0" distB="0" distL="0" distR="0" wp14:anchorId="3ADC4301" wp14:editId="7E2404FF">
+            <wp:extent cx="5760000" cy="2710180"/>
+            <wp:effectExtent l="0" t="0" r="0" b="0"/>
+            <wp:docPr id="13" name="그림 13"/>
             <wp:cNvGraphicFramePr>
               <a:graphicFrameLocks xmlns:a="http://schemas.openxmlformats.org/drawingml/2006/main" noChangeAspect="1"/>
             </wp:cNvGraphicFramePr>
@@ -32110,7 +34002,7 @@
               <a:graphicData uri="http://schemas.openxmlformats.org/drawingml/2006/picture">
                 <pic:pic xmlns:pic="http://schemas.openxmlformats.org/drawingml/2006/picture">
                   <pic:nvPicPr>
-                    <pic:cNvPr id="0" name="Picture 5"/>
+                    <pic:cNvPr id="0" name="Picture 1"/>
                     <pic:cNvPicPr>
                       <a:picLocks noChangeAspect="1" noChangeArrowheads="1"/>
                     </pic:cNvPicPr>
@@ -32131,7 +34023,7 @@
                   <pic:spPr bwMode="auto">
                     <a:xfrm>
                       <a:off x="0" y="0"/>
-                      <a:ext cx="5760000" cy="2950415"/>
+                      <a:ext cx="5760000" cy="2710180"/>
                     </a:xfrm>
                     <a:prstGeom prst="rect">
                       <a:avLst/>
@@ -32277,7 +34169,21 @@
         <w:rPr>
           <w:b/>
         </w:rPr>
-        <w:t>- Enhance interoperability between Facility Controller and SurePark Manager.</w:t>
+        <w:t xml:space="preserve">- Enhance interoperability between Facility Controller and </w:t>
+      </w:r>
+      <w:proofErr w:type="spellStart"/>
+      <w:r>
+        <w:rPr>
+          <w:b/>
+        </w:rPr>
+        <w:t>SurePark</w:t>
+      </w:r>
+      <w:proofErr w:type="spellEnd"/>
+      <w:r>
+        <w:rPr>
+          <w:b/>
+        </w:rPr>
+        <w:t xml:space="preserve"> Manager.</w:t>
       </w:r>
     </w:p>
     <w:p>
@@ -32286,7 +34192,23 @@
         <w:ind w:left="360" w:firstLine="430"/>
       </w:pPr>
       <w:r>
-        <w:t>At this time, if a car tries to park at a stall, the SurePark Manager doesn’t remember a designated stall number after the connection is reconstruction. Finally, the SurePark Manager can misjudge whether a car parked at designated stall correctly or not. So we need to refactor our design in the future.</w:t>
+        <w:t xml:space="preserve">At this time, if a car tries to park at a stall, the </w:t>
+      </w:r>
+      <w:proofErr w:type="spellStart"/>
+      <w:r>
+        <w:t>SurePark</w:t>
+      </w:r>
+      <w:proofErr w:type="spellEnd"/>
+      <w:r>
+        <w:t xml:space="preserve"> Manager doesn’t remember a designated stall number after the connection is reconstruction. Finally, the </w:t>
+      </w:r>
+      <w:proofErr w:type="spellStart"/>
+      <w:r>
+        <w:t>SurePark</w:t>
+      </w:r>
+      <w:proofErr w:type="spellEnd"/>
+      <w:r>
+        <w:t xml:space="preserve"> Manager can misjudge whether a car parked at designated stall correctly or not. So we need to refactor our design in the future.</w:t>
       </w:r>
     </w:p>
     <w:p>
@@ -32332,16 +34254,7 @@
           <w:color w:val="000000"/>
           <w:szCs w:val="20"/>
         </w:rPr>
-        <w:t xml:space="preserve">There can be lost connection with DB. So we need to care of it for enhanced availability. </w:t>
-      </w:r>
-      <w:r>
-        <w:rPr>
-          <w:rFonts w:cs="Sentinel"/>
-          <w:color w:val="000000"/>
-          <w:szCs w:val="20"/>
-        </w:rPr>
-        <w:lastRenderedPageBreak/>
-        <w:t xml:space="preserve">Since </w:t>
+        <w:t xml:space="preserve">There can be lost connection with DB. So we need to care of it for enhanced availability. Since </w:t>
       </w:r>
       <w:r>
         <w:rPr>
@@ -32372,6 +34285,7 @@
           <w:rFonts w:ascii="Arial" w:hAnsi="Arial" w:cs="Arial"/>
           <w:b/>
         </w:rPr>
+        <w:lastRenderedPageBreak/>
         <w:t xml:space="preserve">6. </w:t>
       </w:r>
       <w:r>
@@ -32417,13 +34331,29 @@
         <w:ind w:firstLineChars="150" w:firstLine="300"/>
       </w:pPr>
       <w:r>
-        <w:t xml:space="preserve">We uses COTS to implement some parts of the SurePark system: </w:t>
+        <w:t xml:space="preserve">We uses COTS to implement some parts of the </w:t>
       </w:r>
+      <w:proofErr w:type="spellStart"/>
       <w:r>
+        <w:t>SurePark</w:t>
+      </w:r>
+      <w:proofErr w:type="spellEnd"/>
+      <w:r>
+        <w:t xml:space="preserve"> system: </w:t>
+      </w:r>
+      <w:proofErr w:type="spellStart"/>
+      <w:r>
         <w:rPr>
           <w:rFonts w:hint="eastAsia"/>
         </w:rPr>
-        <w:t>MongDB, Google Chart</w:t>
+        <w:t>MongDB</w:t>
+      </w:r>
+      <w:proofErr w:type="spellEnd"/>
+      <w:r>
+        <w:rPr>
+          <w:rFonts w:hint="eastAsia"/>
+        </w:rPr>
+        <w:t>, Google Chart</w:t>
       </w:r>
       <w:r>
         <w:t xml:space="preserve"> and Java script libraries. We thought that we can save resources by using COTS, but it is half right and half wrong. Google Chart, for example, cannot be used in the demonstration because the router is not connected to the internet. We realized it too late and could not fix it. Some of Java script libraries caused network problems and it takes some time to find the root causes and fix them. Using COTS is not free, it costs both time and money.</w:t>
@@ -32621,7 +34551,7 @@
             <w:bCs/>
             <w:noProof/>
           </w:rPr>
-          <w:t>31</w:t>
+          <w:t>33</w:t>
         </w:r>
         <w:r>
           <w:rPr>
@@ -36134,7 +38064,7 @@
 </file>
 
 <file path=customXml/itemProps1.xml><?xml version="1.0" encoding="utf-8"?>
-<ds:datastoreItem xmlns:ds="http://schemas.openxmlformats.org/officeDocument/2006/customXml" ds:itemID="{E1608A4A-8BA1-4B13-8AFC-A69267B83845}">
+<ds:datastoreItem xmlns:ds="http://schemas.openxmlformats.org/officeDocument/2006/customXml" ds:itemID="{F28E3011-9C57-447E-98D3-93B1CB7D561B}">
   <ds:schemaRefs>
     <ds:schemaRef ds:uri="http://schemas.openxmlformats.org/officeDocument/2006/bibliography"/>
   </ds:schemaRefs>

</xml_diff>